<commit_message>
Cập nhật phiên bản 2.0.0
</commit_message>
<xml_diff>
--- a/DeMau/Nhiều loại câu hỏi - Properties.docx
+++ b/DeMau/Nhiều loại câu hỏi - Properties.docx
@@ -1,6 +1,6 @@
 
 <file path=word/document.xml><?xml version="1.0" encoding="utf-8"?>
-<w:document xmlns:wpc="http://schemas.microsoft.com/office/word/2010/wordprocessingCanvas" xmlns:cx="http://schemas.microsoft.com/office/drawing/2014/chartex" xmlns:cx1="http://schemas.microsoft.com/office/drawing/2015/9/8/chartex" xmlns:cx2="http://schemas.microsoft.com/office/drawing/2015/10/21/chartex" xmlns:cx3="http://schemas.microsoft.com/office/drawing/2016/5/9/chartex" xmlns:cx4="http://schemas.microsoft.com/office/drawing/2016/5/10/chartex" xmlns:cx5="http://schemas.microsoft.com/office/drawing/2016/5/11/chartex" xmlns:cx6="http://schemas.microsoft.com/office/drawing/2016/5/12/chartex" xmlns:cx7="http://schemas.microsoft.com/office/drawing/2016/5/13/chartex" xmlns:cx8="http://schemas.microsoft.com/office/drawing/2016/5/14/chartex" xmlns:mc="http://schemas.openxmlformats.org/markup-compatibility/2006" xmlns:aink="http://schemas.microsoft.com/office/drawing/2016/ink" xmlns:am3d="http://schemas.microsoft.com/office/drawing/2017/model3d" xmlns:o="urn:schemas-microsoft-com:office:office" xmlns:r="http://schemas.openxmlformats.org/officeDocument/2006/relationships" xmlns:m="http://schemas.openxmlformats.org/officeDocument/2006/math" xmlns:v="urn:schemas-microsoft-com:vml" xmlns:wp14="http://schemas.microsoft.com/office/word/2010/wordprocessingDrawing" xmlns:wp="http://schemas.openxmlformats.org/drawingml/2006/wordprocessingDrawing" xmlns:w10="urn:schemas-microsoft-com:office:word" xmlns:w="http://schemas.openxmlformats.org/wordprocessingml/2006/main" xmlns:w14="http://schemas.microsoft.com/office/word/2010/wordml" xmlns:w15="http://schemas.microsoft.com/office/word/2012/wordml" xmlns:w16cid="http://schemas.microsoft.com/office/word/2016/wordml/cid" xmlns:w16se="http://schemas.microsoft.com/office/word/2015/wordml/symex" xmlns:wpg="http://schemas.microsoft.com/office/word/2010/wordprocessingGroup" xmlns:wpi="http://schemas.microsoft.com/office/word/2010/wordprocessingInk" xmlns:wne="http://schemas.microsoft.com/office/word/2006/wordml" xmlns:wps="http://schemas.microsoft.com/office/word/2010/wordprocessingShape" mc:Ignorable="w14 w15 w16se w16cid wp14">
+<w:document xmlns:wpc="http://schemas.microsoft.com/office/word/2010/wordprocessingCanvas" xmlns:cx="http://schemas.microsoft.com/office/drawing/2014/chartex" xmlns:cx1="http://schemas.microsoft.com/office/drawing/2015/9/8/chartex" xmlns:cx2="http://schemas.microsoft.com/office/drawing/2015/10/21/chartex" xmlns:cx3="http://schemas.microsoft.com/office/drawing/2016/5/9/chartex" xmlns:cx4="http://schemas.microsoft.com/office/drawing/2016/5/10/chartex" xmlns:cx5="http://schemas.microsoft.com/office/drawing/2016/5/11/chartex" xmlns:cx6="http://schemas.microsoft.com/office/drawing/2016/5/12/chartex" xmlns:cx7="http://schemas.microsoft.com/office/drawing/2016/5/13/chartex" xmlns:cx8="http://schemas.microsoft.com/office/drawing/2016/5/14/chartex" xmlns:mc="http://schemas.openxmlformats.org/markup-compatibility/2006" xmlns:aink="http://schemas.microsoft.com/office/drawing/2016/ink" xmlns:am3d="http://schemas.microsoft.com/office/drawing/2017/model3d" xmlns:o="urn:schemas-microsoft-com:office:office" xmlns:r="http://schemas.openxmlformats.org/officeDocument/2006/relationships" xmlns:m="http://schemas.openxmlformats.org/officeDocument/2006/math" xmlns:v="urn:schemas-microsoft-com:vml" xmlns:wp14="http://schemas.microsoft.com/office/word/2010/wordprocessingDrawing" xmlns:wp="http://schemas.openxmlformats.org/drawingml/2006/wordprocessingDrawing" xmlns:w10="urn:schemas-microsoft-com:office:word" xmlns:w="http://schemas.openxmlformats.org/wordprocessingml/2006/main" xmlns:w14="http://schemas.microsoft.com/office/word/2010/wordml" xmlns:w15="http://schemas.microsoft.com/office/word/2012/wordml" xmlns:w16cex="http://schemas.microsoft.com/office/word/2018/wordml/cex" xmlns:w16cid="http://schemas.microsoft.com/office/word/2016/wordml/cid" xmlns:w16="http://schemas.microsoft.com/office/word/2018/wordml" xmlns:w16se="http://schemas.microsoft.com/office/word/2015/wordml/symex" xmlns:wpg="http://schemas.microsoft.com/office/word/2010/wordprocessingGroup" xmlns:wpi="http://schemas.microsoft.com/office/word/2010/wordprocessingInk" xmlns:wne="http://schemas.microsoft.com/office/word/2006/wordml" xmlns:wps="http://schemas.microsoft.com/office/word/2010/wordprocessingShape" mc:Ignorable="w14 w15 w16se w16cid w16 w16cex wp14">
   <w:body>
     <w:p>
       <w:pPr>
@@ -19,6 +19,7 @@
       <w:r>
         <w:t xml:space="preserve">Câu 1: </w:t>
       </w:r>
+      <w:bookmarkStart w:id="0" w:name="_Hlk67749834"/>
       <w:r>
         <w:rPr>
           <w:lang w:val="vi-VN"/>
@@ -40,11 +41,13 @@
       <w:r>
         <w:t>?</w:t>
       </w:r>
+      <w:bookmarkEnd w:id="0"/>
     </w:p>
     <w:p>
       <w:r>
         <w:t xml:space="preserve">A. </w:t>
       </w:r>
+      <w:bookmarkStart w:id="1" w:name="_Hlk67749830"/>
       <w:r>
         <w:rPr>
           <w:lang w:val="vi-VN"/>
@@ -54,11 +57,13 @@
       <w:r>
         <w:t>.</w:t>
       </w:r>
+      <w:bookmarkEnd w:id="1"/>
     </w:p>
     <w:p>
       <w:r>
         <w:t xml:space="preserve">B. </w:t>
       </w:r>
+      <w:bookmarkStart w:id="2" w:name="_Hlk67749831"/>
       <w:r>
         <w:rPr>
           <w:lang w:val="vi-VN"/>
@@ -68,11 +73,13 @@
       <w:r>
         <w:t>.</w:t>
       </w:r>
+      <w:bookmarkEnd w:id="2"/>
     </w:p>
     <w:p>
       <w:r>
         <w:t xml:space="preserve">C. </w:t>
       </w:r>
+      <w:bookmarkStart w:id="3" w:name="_Hlk67749832"/>
       <w:r>
         <w:rPr>
           <w:lang w:val="vi-VN"/>
@@ -82,11 +89,13 @@
       <w:r>
         <w:t>.</w:t>
       </w:r>
+      <w:bookmarkEnd w:id="3"/>
     </w:p>
     <w:p>
       <w:r>
         <w:t xml:space="preserve">D. </w:t>
       </w:r>
+      <w:bookmarkStart w:id="4" w:name="_Hlk67749833"/>
       <w:r>
         <w:rPr>
           <w:lang w:val="vi-VN"/>
@@ -94,7 +103,11 @@
         <w:t>Gấu</w:t>
       </w:r>
       <w:r>
-        <w:t xml:space="preserve">. </w:t>
+        <w:t>.</w:t>
+      </w:r>
+      <w:bookmarkEnd w:id="4"/>
+      <w:r>
+        <w:t xml:space="preserve"> </w:t>
       </w:r>
     </w:p>
     <w:p>
@@ -136,12 +149,14 @@
         </w:rPr>
         <w:t xml:space="preserve">Giải thích: </w:t>
       </w:r>
+      <w:bookmarkStart w:id="5" w:name="_Hlk67749835"/>
       <w:r>
         <w:rPr>
           <w:lang w:val="vi-VN"/>
         </w:rPr>
         <w:t>Chỉ có mình Dơi là bay được thôi nhé</w:t>
       </w:r>
+      <w:bookmarkEnd w:id="5"/>
     </w:p>
     <w:p>
       <w:pPr>
@@ -154,6 +169,7 @@
       <w:r>
         <w:t xml:space="preserve">Câu 1: </w:t>
       </w:r>
+      <w:bookmarkStart w:id="6" w:name="_Hlk67749836"/>
       <w:r>
         <w:rPr>
           <w:lang w:val="vi-VN"/>
@@ -163,6 +179,7 @@
       <w:r>
         <w:t>?</w:t>
       </w:r>
+      <w:bookmarkEnd w:id="6"/>
     </w:p>
     <w:p>
       <w:pPr>
@@ -203,6 +220,7 @@
         </w:rPr>
         <w:t xml:space="preserve">Giải thích: </w:t>
       </w:r>
+      <w:bookmarkStart w:id="7" w:name="_Hlk67749837"/>
       <w:r>
         <w:rPr>
           <w:lang w:val="vi-VN"/>
@@ -223,6 +241,7 @@
         </w:rPr>
         <w:t xml:space="preserve"> chứ không phải tròn</w:t>
       </w:r>
+      <w:bookmarkEnd w:id="7"/>
     </w:p>
     <w:p>
       <w:pPr>
@@ -235,6 +254,7 @@
       <w:r>
         <w:t xml:space="preserve">Câu 1: </w:t>
       </w:r>
+      <w:bookmarkStart w:id="8" w:name="_Hlk67749838"/>
       <w:r>
         <w:rPr>
           <w:lang w:val="vi-VN"/>
@@ -244,6 +264,7 @@
       <w:r>
         <w:t>?</w:t>
       </w:r>
+      <w:bookmarkEnd w:id="8"/>
     </w:p>
     <w:p>
       <w:pPr>
@@ -284,183 +305,193 @@
         </w:rPr>
         <w:t xml:space="preserve">Giải thích: </w:t>
       </w:r>
-      <w:r>
-        <w:rPr>
-          <w:lang w:val="vi-VN"/>
-        </w:rPr>
-        <w:t xml:space="preserve">Câu này đố mẹo </w:t>
+      <w:bookmarkStart w:id="9" w:name="_Hlk67749839"/>
+      <w:r>
+        <w:rPr>
+          <w:lang w:val="vi-VN"/>
+        </w:rPr>
+        <w:t>Câu này đố mẹo tý thôi</w:t>
+      </w:r>
+      <w:bookmarkEnd w:id="9"/>
+    </w:p>
+    <w:p>
+      <w:pPr>
+        <w:rPr>
+          <w:lang w:val="vi-VN"/>
+        </w:rPr>
+      </w:pPr>
+    </w:p>
+    <w:p>
+      <w:pPr>
+        <w:rPr>
+          <w:lang w:val="vi-VN"/>
+        </w:rPr>
+      </w:pPr>
+      <w:r>
+        <w:rPr>
+          <w:lang w:val="vi-VN"/>
+        </w:rPr>
+        <w:t xml:space="preserve">Câu 1: </w:t>
+      </w:r>
+      <w:bookmarkStart w:id="10" w:name="_Hlk67749844"/>
+      <w:r>
+        <w:rPr>
+          <w:lang w:val="vi-VN"/>
+        </w:rPr>
+        <w:t>Cá có khả năng nào sau đây</w:t>
+      </w:r>
+      <w:r>
+        <w:rPr>
+          <w:lang w:val="vi-VN"/>
+        </w:rPr>
+        <w:t>?</w:t>
+      </w:r>
+      <w:bookmarkEnd w:id="10"/>
+    </w:p>
+    <w:p>
+      <w:pPr>
+        <w:rPr>
+          <w:lang w:val="vi-VN"/>
+        </w:rPr>
+      </w:pPr>
+      <w:r>
+        <w:rPr>
+          <w:lang w:val="vi-VN"/>
+        </w:rPr>
+        <w:t xml:space="preserve">A. </w:t>
+      </w:r>
+      <w:bookmarkStart w:id="11" w:name="_Hlk67749840"/>
+      <w:r>
+        <w:rPr>
+          <w:lang w:val="vi-VN"/>
+        </w:rPr>
+        <w:t>Bơi</w:t>
+      </w:r>
+      <w:r>
+        <w:rPr>
+          <w:lang w:val="vi-VN"/>
+        </w:rPr>
+        <w:t>.</w:t>
+      </w:r>
+      <w:bookmarkEnd w:id="11"/>
+    </w:p>
+    <w:p>
+      <w:pPr>
+        <w:rPr>
+          <w:lang w:val="vi-VN"/>
+        </w:rPr>
+      </w:pPr>
+      <w:r>
+        <w:rPr>
+          <w:lang w:val="vi-VN"/>
+        </w:rPr>
+        <w:t xml:space="preserve">B. </w:t>
+      </w:r>
+      <w:bookmarkStart w:id="12" w:name="_Hlk67749841"/>
+      <w:r>
+        <w:rPr>
+          <w:lang w:val="vi-VN"/>
+        </w:rPr>
+        <w:t>Đi</w:t>
+      </w:r>
+      <w:r>
+        <w:rPr>
+          <w:lang w:val="vi-VN"/>
+        </w:rPr>
+        <w:t>.</w:t>
+      </w:r>
+      <w:bookmarkEnd w:id="12"/>
+    </w:p>
+    <w:p>
+      <w:pPr>
+        <w:rPr>
+          <w:lang w:val="vi-VN"/>
+        </w:rPr>
+      </w:pPr>
+      <w:r>
+        <w:rPr>
+          <w:lang w:val="vi-VN"/>
+        </w:rPr>
+        <w:t>C.</w:t>
+      </w:r>
+      <w:r>
+        <w:rPr>
+          <w:lang w:val="vi-VN"/>
+        </w:rPr>
+        <w:t xml:space="preserve"> </w:t>
+      </w:r>
+      <w:bookmarkStart w:id="13" w:name="_Hlk67749842"/>
+      <w:r>
+        <w:rPr>
+          <w:lang w:val="vi-VN"/>
+        </w:rPr>
+        <w:t>Bay</w:t>
+      </w:r>
+      <w:r>
+        <w:rPr>
+          <w:lang w:val="vi-VN"/>
+        </w:rPr>
+        <w:t>.</w:t>
+      </w:r>
+      <w:bookmarkEnd w:id="13"/>
+    </w:p>
+    <w:p>
+      <w:pPr>
+        <w:rPr>
+          <w:lang w:val="vi-VN"/>
+        </w:rPr>
+      </w:pPr>
+      <w:r>
+        <w:rPr>
+          <w:lang w:val="vi-VN"/>
+        </w:rPr>
+        <w:t xml:space="preserve">D. </w:t>
+      </w:r>
+      <w:bookmarkStart w:id="14" w:name="_Hlk67749843"/>
+      <w:r>
+        <w:rPr>
+          <w:lang w:val="vi-VN"/>
+        </w:rPr>
+        <w:t>Ngồi</w:t>
+      </w:r>
+      <w:r>
+        <w:rPr>
+          <w:lang w:val="vi-VN"/>
+        </w:rPr>
+        <w:t>.</w:t>
+      </w:r>
+      <w:bookmarkEnd w:id="14"/>
+      <w:r>
+        <w:rPr>
+          <w:lang w:val="vi-VN"/>
+        </w:rPr>
+        <w:t xml:space="preserve"> </w:t>
+      </w:r>
+    </w:p>
+    <w:p>
+      <w:pPr>
+        <w:rPr>
+          <w:lang w:val="vi-VN"/>
+        </w:rPr>
+      </w:pPr>
+      <w:r>
+        <w:rPr>
+          <w:lang w:val="vi-VN"/>
+        </w:rPr>
+        <w:t>[&lt;</w:t>
       </w:r>
       <w:proofErr w:type="spellStart"/>
       <w:r>
         <w:rPr>
           <w:lang w:val="vi-VN"/>
         </w:rPr>
-        <w:t>tý</w:t>
+        <w:t>Ans</w:t>
       </w:r>
       <w:proofErr w:type="spellEnd"/>
       <w:r>
         <w:rPr>
           <w:lang w:val="vi-VN"/>
         </w:rPr>
-        <w:t xml:space="preserve"> thôi</w:t>
-      </w:r>
-    </w:p>
-    <w:p>
-      <w:pPr>
-        <w:rPr>
-          <w:lang w:val="vi-VN"/>
-        </w:rPr>
-      </w:pPr>
-    </w:p>
-    <w:p>
-      <w:pPr>
-        <w:rPr>
-          <w:lang w:val="vi-VN"/>
-        </w:rPr>
-      </w:pPr>
-      <w:r>
-        <w:rPr>
-          <w:lang w:val="vi-VN"/>
-        </w:rPr>
-        <w:t xml:space="preserve">Câu 1: </w:t>
-      </w:r>
-      <w:r>
-        <w:rPr>
-          <w:lang w:val="vi-VN"/>
-        </w:rPr>
-        <w:t>Cá có khả năng nào sau đây</w:t>
-      </w:r>
-      <w:r>
-        <w:rPr>
-          <w:lang w:val="vi-VN"/>
-        </w:rPr>
-        <w:t>?</w:t>
-      </w:r>
-    </w:p>
-    <w:p>
-      <w:pPr>
-        <w:rPr>
-          <w:lang w:val="vi-VN"/>
-        </w:rPr>
-      </w:pPr>
-      <w:r>
-        <w:rPr>
-          <w:lang w:val="vi-VN"/>
-        </w:rPr>
-        <w:t xml:space="preserve">A. </w:t>
-      </w:r>
-      <w:r>
-        <w:rPr>
-          <w:lang w:val="vi-VN"/>
-        </w:rPr>
-        <w:t>Bơi</w:t>
-      </w:r>
-      <w:r>
-        <w:rPr>
-          <w:lang w:val="vi-VN"/>
-        </w:rPr>
-        <w:t>.</w:t>
-      </w:r>
-    </w:p>
-    <w:p>
-      <w:pPr>
-        <w:rPr>
-          <w:lang w:val="vi-VN"/>
-        </w:rPr>
-      </w:pPr>
-      <w:r>
-        <w:rPr>
-          <w:lang w:val="vi-VN"/>
-        </w:rPr>
-        <w:t xml:space="preserve">B. </w:t>
-      </w:r>
-      <w:r>
-        <w:rPr>
-          <w:lang w:val="vi-VN"/>
-        </w:rPr>
-        <w:t>Đi</w:t>
-      </w:r>
-      <w:r>
-        <w:rPr>
-          <w:lang w:val="vi-VN"/>
-        </w:rPr>
-        <w:t>.</w:t>
-      </w:r>
-    </w:p>
-    <w:p>
-      <w:pPr>
-        <w:rPr>
-          <w:lang w:val="vi-VN"/>
-        </w:rPr>
-      </w:pPr>
-      <w:r>
-        <w:rPr>
-          <w:lang w:val="vi-VN"/>
-        </w:rPr>
-        <w:t>C.</w:t>
-      </w:r>
-      <w:r>
-        <w:rPr>
-          <w:lang w:val="vi-VN"/>
-        </w:rPr>
-        <w:t xml:space="preserve"> Bay</w:t>
-      </w:r>
-      <w:r>
-        <w:rPr>
-          <w:lang w:val="vi-VN"/>
-        </w:rPr>
-        <w:t>.</w:t>
-      </w:r>
-    </w:p>
-    <w:p>
-      <w:pPr>
-        <w:rPr>
-          <w:lang w:val="vi-VN"/>
-        </w:rPr>
-      </w:pPr>
-      <w:r>
-        <w:rPr>
-          <w:lang w:val="vi-VN"/>
-        </w:rPr>
-        <w:t xml:space="preserve">D. </w:t>
-      </w:r>
-      <w:r>
-        <w:rPr>
-          <w:lang w:val="vi-VN"/>
-        </w:rPr>
-        <w:t>Ngồi</w:t>
-      </w:r>
-      <w:r>
-        <w:rPr>
-          <w:lang w:val="vi-VN"/>
-        </w:rPr>
-        <w:t xml:space="preserve">. </w:t>
-      </w:r>
-    </w:p>
-    <w:p>
-      <w:pPr>
-        <w:rPr>
-          <w:lang w:val="vi-VN"/>
-        </w:rPr>
-      </w:pPr>
-      <w:r>
-        <w:rPr>
-          <w:lang w:val="vi-VN"/>
-        </w:rPr>
-        <w:t>[&lt;</w:t>
-      </w:r>
-      <w:proofErr w:type="spellStart"/>
-      <w:r>
-        <w:rPr>
-          <w:lang w:val="vi-VN"/>
-        </w:rPr>
-        <w:t>Ans</w:t>
-      </w:r>
-      <w:proofErr w:type="spellEnd"/>
-      <w:r>
-        <w:rPr>
-          <w:lang w:val="vi-VN"/>
-        </w:rPr>
         <w:t>=C</w:t>
       </w:r>
       <w:r>
@@ -500,6 +531,7 @@
         </w:rPr>
         <w:t xml:space="preserve">Giải thích: </w:t>
       </w:r>
+      <w:bookmarkStart w:id="15" w:name="_Hlk67749845"/>
       <w:r>
         <w:rPr>
           <w:lang w:val="vi-VN"/>
@@ -539,6 +571,7 @@
           </mc:Fallback>
         </mc:AlternateContent>
       </w:r>
+      <w:bookmarkEnd w:id="15"/>
     </w:p>
     <w:p>
       <w:pPr>
@@ -551,6 +584,7 @@
       <w:r>
         <w:t xml:space="preserve">Câu 1: </w:t>
       </w:r>
+      <w:bookmarkStart w:id="16" w:name="_Hlk67749852"/>
       <w:r>
         <w:rPr>
           <w:lang w:val="vi-VN"/>
@@ -560,11 +594,13 @@
       <w:r>
         <w:t>?</w:t>
       </w:r>
+      <w:bookmarkEnd w:id="16"/>
     </w:p>
     <w:p>
       <w:r>
         <w:t xml:space="preserve">A. </w:t>
       </w:r>
+      <w:bookmarkStart w:id="17" w:name="_Hlk67749846"/>
       <w:r>
         <w:rPr>
           <w:lang w:val="vi-VN"/>
@@ -574,11 +610,13 @@
       <w:r>
         <w:t>.</w:t>
       </w:r>
+      <w:bookmarkEnd w:id="17"/>
     </w:p>
     <w:p>
       <w:r>
         <w:t xml:space="preserve">B. </w:t>
       </w:r>
+      <w:bookmarkStart w:id="18" w:name="_Hlk67749847"/>
       <w:r>
         <w:rPr>
           <w:lang w:val="vi-VN"/>
@@ -588,6 +626,7 @@
       <w:r>
         <w:t>.</w:t>
       </w:r>
+      <w:bookmarkEnd w:id="18"/>
     </w:p>
     <w:p>
       <w:r>
@@ -599,6 +638,7 @@
       <w:r>
         <w:t xml:space="preserve">. </w:t>
       </w:r>
+      <w:bookmarkStart w:id="19" w:name="_Hlk67749848"/>
       <w:r>
         <w:rPr>
           <w:lang w:val="vi-VN"/>
@@ -608,11 +648,13 @@
       <w:r>
         <w:t>.</w:t>
       </w:r>
+      <w:bookmarkEnd w:id="19"/>
     </w:p>
     <w:p>
       <w:r>
         <w:t xml:space="preserve">D. </w:t>
       </w:r>
+      <w:bookmarkStart w:id="20" w:name="_Hlk67749849"/>
       <w:r>
         <w:rPr>
           <w:lang w:val="vi-VN"/>
@@ -620,8 +662,242 @@
         <w:t>Công</w:t>
       </w:r>
       <w:r>
+        <w:t>.</w:t>
+      </w:r>
+      <w:bookmarkEnd w:id="20"/>
+      <w:r>
+        <w:t xml:space="preserve"> </w:t>
+      </w:r>
+    </w:p>
+    <w:p>
+      <w:r>
+        <w:rPr>
+          <w:lang w:val="vi-VN"/>
+        </w:rPr>
+        <w:t>E</w:t>
+      </w:r>
+      <w:r>
         <w:t xml:space="preserve">. </w:t>
       </w:r>
+      <w:bookmarkStart w:id="21" w:name="_Hlk67749850"/>
+      <w:r>
+        <w:rPr>
+          <w:lang w:val="vi-VN"/>
+        </w:rPr>
+        <w:t>Bướm</w:t>
+      </w:r>
+      <w:r>
+        <w:t>.</w:t>
+      </w:r>
+      <w:bookmarkEnd w:id="21"/>
+    </w:p>
+    <w:p>
+      <w:r>
+        <w:rPr>
+          <w:lang w:val="vi-VN"/>
+        </w:rPr>
+        <w:t>F</w:t>
+      </w:r>
+      <w:r>
+        <w:t xml:space="preserve">. </w:t>
+      </w:r>
+      <w:bookmarkStart w:id="22" w:name="_Hlk67749851"/>
+      <w:r>
+        <w:rPr>
+          <w:lang w:val="vi-VN"/>
+        </w:rPr>
+        <w:t>Gà</w:t>
+      </w:r>
+      <w:r>
+        <w:t>.</w:t>
+      </w:r>
+      <w:bookmarkEnd w:id="22"/>
+      <w:r>
+        <w:t xml:space="preserve"> </w:t>
+      </w:r>
+    </w:p>
+    <w:p>
+      <w:pPr>
+        <w:rPr>
+          <w:lang w:val="vi-VN"/>
+        </w:rPr>
+      </w:pPr>
+      <w:r>
+        <w:rPr>
+          <w:lang w:val="vi-VN"/>
+        </w:rPr>
+        <w:t>[&lt;</w:t>
+      </w:r>
+      <w:proofErr w:type="spellStart"/>
+      <w:r>
+        <w:rPr>
+          <w:lang w:val="vi-VN"/>
+        </w:rPr>
+        <w:t>Ans</w:t>
+      </w:r>
+      <w:proofErr w:type="spellEnd"/>
+      <w:r>
+        <w:rPr>
+          <w:lang w:val="vi-VN"/>
+        </w:rPr>
+        <w:t xml:space="preserve">=C  ,   </w:t>
+      </w:r>
+      <w:r>
+        <w:rPr>
+          <w:lang w:val="vi-VN"/>
+        </w:rPr>
+        <w:t>D</w:t>
+      </w:r>
+      <w:r>
+        <w:rPr>
+          <w:lang w:val="vi-VN"/>
+        </w:rPr>
+        <w:t>&gt;]</w:t>
+      </w:r>
+    </w:p>
+    <w:p>
+      <w:pPr>
+        <w:rPr>
+          <w:lang w:val="vi-VN"/>
+        </w:rPr>
+      </w:pPr>
+      <w:r>
+        <w:rPr>
+          <w:lang w:val="vi-VN"/>
+        </w:rPr>
+        <w:t>[&lt;</w:t>
+      </w:r>
+      <w:proofErr w:type="spellStart"/>
+      <w:r>
+        <w:rPr>
+          <w:lang w:val="vi-VN"/>
+        </w:rPr>
+        <w:t>Ans</w:t>
+      </w:r>
+      <w:proofErr w:type="spellEnd"/>
+      <w:r>
+        <w:rPr>
+          <w:lang w:val="vi-VN"/>
+        </w:rPr>
+        <w:t xml:space="preserve">=   </w:t>
+      </w:r>
+      <w:r>
+        <w:rPr>
+          <w:lang w:val="vi-VN"/>
+        </w:rPr>
+        <w:t>F</w:t>
+      </w:r>
+      <w:r>
+        <w:rPr>
+          <w:lang w:val="vi-VN"/>
+        </w:rPr>
+        <w:t>&gt;]</w:t>
+      </w:r>
+    </w:p>
+    <w:p>
+      <w:pPr>
+        <w:rPr>
+          <w:lang w:val="vi-VN"/>
+        </w:rPr>
+      </w:pPr>
+      <w:r>
+        <w:rPr>
+          <w:lang w:val="vi-VN"/>
+        </w:rPr>
+        <w:t xml:space="preserve">Giải thích: </w:t>
+      </w:r>
+      <w:bookmarkStart w:id="23" w:name="_Hlk67749853"/>
+      <w:r>
+        <w:rPr>
+          <w:lang w:val="vi-VN"/>
+        </w:rPr>
+        <w:t>Bướm nó cũng có cánh nhưng mà là côn trùng nha</w:t>
+      </w:r>
+      <w:bookmarkEnd w:id="23"/>
+    </w:p>
+    <w:p/>
+    <w:p>
+      <w:r>
+        <w:t xml:space="preserve">Câu 1: </w:t>
+      </w:r>
+      <w:bookmarkStart w:id="24" w:name="_Hlk67749860"/>
+      <w:r>
+        <w:rPr>
+          <w:lang w:val="vi-VN"/>
+        </w:rPr>
+        <w:t>Hãy sắp xếp các con vật sau theo thứ tự từ bé đến lớn</w:t>
+      </w:r>
+      <w:r>
+        <w:t>?</w:t>
+      </w:r>
+      <w:bookmarkEnd w:id="24"/>
+    </w:p>
+    <w:p>
+      <w:r>
+        <w:t xml:space="preserve">A. </w:t>
+      </w:r>
+      <w:bookmarkStart w:id="25" w:name="_Hlk67749854"/>
+      <w:r>
+        <w:rPr>
+          <w:lang w:val="vi-VN"/>
+        </w:rPr>
+        <w:t>Voi</w:t>
+      </w:r>
+      <w:r>
+        <w:t>.</w:t>
+      </w:r>
+      <w:bookmarkEnd w:id="25"/>
+    </w:p>
+    <w:p>
+      <w:r>
+        <w:t xml:space="preserve">B. </w:t>
+      </w:r>
+      <w:bookmarkStart w:id="26" w:name="_Hlk67749855"/>
+      <w:r>
+        <w:rPr>
+          <w:lang w:val="vi-VN"/>
+        </w:rPr>
+        <w:t>Ngựa</w:t>
+      </w:r>
+      <w:r>
+        <w:t>.</w:t>
+      </w:r>
+      <w:bookmarkEnd w:id="26"/>
+    </w:p>
+    <w:p>
+      <w:r>
+        <w:t xml:space="preserve">C. </w:t>
+      </w:r>
+      <w:bookmarkStart w:id="27" w:name="_Hlk67749856"/>
+      <w:r>
+        <w:rPr>
+          <w:lang w:val="vi-VN"/>
+        </w:rPr>
+        <w:t>Gà</w:t>
+      </w:r>
+      <w:r>
+        <w:t>.</w:t>
+      </w:r>
+      <w:bookmarkEnd w:id="27"/>
+    </w:p>
+    <w:p>
+      <w:r>
+        <w:t xml:space="preserve">D. </w:t>
+      </w:r>
+      <w:bookmarkStart w:id="28" w:name="_Hlk67749857"/>
+      <w:r>
+        <w:rPr>
+          <w:lang w:val="vi-VN"/>
+        </w:rPr>
+        <w:t>Chó</w:t>
+      </w:r>
+      <w:r>
+        <w:t>.</w:t>
+      </w:r>
+      <w:bookmarkEnd w:id="28"/>
+      <w:r>
+        <w:t xml:space="preserve"> </w:t>
+      </w:r>
     </w:p>
     <w:p>
       <w:r>
@@ -633,6 +909,32 @@
       <w:r>
         <w:t xml:space="preserve">. </w:t>
       </w:r>
+      <w:bookmarkStart w:id="29" w:name="_Hlk67749858"/>
+      <w:r>
+        <w:rPr>
+          <w:lang w:val="vi-VN"/>
+        </w:rPr>
+        <w:t>Mèo</w:t>
+      </w:r>
+      <w:r>
+        <w:t>.</w:t>
+      </w:r>
+      <w:bookmarkEnd w:id="29"/>
+      <w:r>
+        <w:t xml:space="preserve"> </w:t>
+      </w:r>
+    </w:p>
+    <w:p>
+      <w:r>
+        <w:rPr>
+          <w:lang w:val="vi-VN"/>
+        </w:rPr>
+        <w:t>F</w:t>
+      </w:r>
+      <w:r>
+        <w:t xml:space="preserve">. </w:t>
+      </w:r>
+      <w:bookmarkStart w:id="30" w:name="_Hlk67749859"/>
       <w:r>
         <w:rPr>
           <w:lang w:val="vi-VN"/>
@@ -642,340 +944,117 @@
       <w:r>
         <w:t>.</w:t>
       </w:r>
-    </w:p>
-    <w:p>
-      <w:r>
-        <w:rPr>
-          <w:lang w:val="vi-VN"/>
-        </w:rPr>
-        <w:t>F</w:t>
-      </w:r>
-      <w:r>
-        <w:t xml:space="preserve">. </w:t>
-      </w:r>
-      <w:r>
-        <w:rPr>
-          <w:lang w:val="vi-VN"/>
-        </w:rPr>
-        <w:t>Gà</w:t>
-      </w:r>
-      <w:r>
+      <w:bookmarkEnd w:id="30"/>
+      <w:r>
+        <w:t xml:space="preserve"> </w:t>
+      </w:r>
+    </w:p>
+    <w:p>
+      <w:pPr>
+        <w:rPr>
+          <w:lang w:val="vi-VN"/>
+        </w:rPr>
+      </w:pPr>
+      <w:r>
+        <w:rPr>
+          <w:lang w:val="vi-VN"/>
+        </w:rPr>
+        <w:t>[&lt;</w:t>
+      </w:r>
+      <w:proofErr w:type="spellStart"/>
+      <w:r>
+        <w:rPr>
+          <w:lang w:val="vi-VN"/>
+        </w:rPr>
+        <w:t>Ans</w:t>
+      </w:r>
+      <w:proofErr w:type="spellEnd"/>
+      <w:r>
+        <w:rPr>
+          <w:lang w:val="vi-VN"/>
+        </w:rPr>
+        <w:t>=</w:t>
+      </w:r>
+      <w:r>
+        <w:rPr>
+          <w:lang w:val="vi-VN"/>
+        </w:rPr>
+        <w:t>F-c-e-d-b-a</w:t>
+      </w:r>
+      <w:r>
+        <w:rPr>
+          <w:lang w:val="vi-VN"/>
+        </w:rPr>
+        <w:t>&gt;]</w:t>
+      </w:r>
+    </w:p>
+    <w:p>
+      <w:pPr>
+        <w:rPr>
+          <w:lang w:val="vi-VN"/>
+        </w:rPr>
+      </w:pPr>
+    </w:p>
+    <w:p>
+      <w:pPr>
+        <w:rPr>
+          <w:lang w:val="vi-VN"/>
+        </w:rPr>
+      </w:pPr>
+      <w:r>
+        <w:rPr>
+          <w:b/>
+          <w:lang w:val="vi-VN"/>
+        </w:rPr>
+        <w:t>Câu 1</w:t>
+      </w:r>
+      <w:r>
+        <w:rPr>
+          <w:lang w:val="vi-VN"/>
+        </w:rPr>
+        <w:t xml:space="preserve">: </w:t>
+      </w:r>
+      <w:bookmarkStart w:id="31" w:name="_Hlk67749869"/>
+      <w:r>
+        <w:rPr>
+          <w:lang w:val="vi-VN"/>
+        </w:rPr>
+        <w:t>Hãy ghép nối các đặc điểm với con vật tương ứng mang đặc điểm đó</w:t>
+      </w:r>
+      <w:r>
+        <w:rPr>
+          <w:lang w:val="vi-VN"/>
+        </w:rPr>
+        <w:t>?</w:t>
+      </w:r>
+      <w:bookmarkEnd w:id="31"/>
+    </w:p>
+    <w:p>
+      <w:pPr>
+        <w:rPr>
+          <w:lang w:val="vi-VN"/>
+        </w:rPr>
+      </w:pPr>
+      <w:r>
+        <w:rPr>
+          <w:lang w:val="vi-VN"/>
+        </w:rPr>
+        <w:t xml:space="preserve">1. </w:t>
+      </w:r>
+      <w:bookmarkStart w:id="32" w:name="_Hlk67749861"/>
+      <w:r>
+        <w:rPr>
+          <w:lang w:val="vi-VN"/>
+        </w:rPr>
+        <w:t>Có 2 chân</w:t>
+      </w:r>
+      <w:r>
+        <w:rPr>
+          <w:lang w:val="vi-VN"/>
+        </w:rPr>
         <w:t>.</w:t>
       </w:r>
-      <w:r>
-        <w:t xml:space="preserve"> </w:t>
-      </w:r>
-    </w:p>
-    <w:p>
-      <w:pPr>
-        <w:rPr>
-          <w:lang w:val="vi-VN"/>
-        </w:rPr>
-      </w:pPr>
-      <w:r>
-        <w:rPr>
-          <w:lang w:val="vi-VN"/>
-        </w:rPr>
-        <w:t>[&lt;</w:t>
-      </w:r>
-      <w:proofErr w:type="spellStart"/>
-      <w:r>
-        <w:rPr>
-          <w:lang w:val="vi-VN"/>
-        </w:rPr>
-        <w:t>Ans</w:t>
-      </w:r>
-      <w:proofErr w:type="spellEnd"/>
-      <w:r>
-        <w:rPr>
-          <w:lang w:val="vi-VN"/>
-        </w:rPr>
-        <w:t xml:space="preserve">=C  ,   </w:t>
-      </w:r>
-      <w:r>
-        <w:rPr>
-          <w:lang w:val="vi-VN"/>
-        </w:rPr>
-        <w:t>D</w:t>
-      </w:r>
-      <w:r>
-        <w:rPr>
-          <w:lang w:val="vi-VN"/>
-        </w:rPr>
-        <w:t>&gt;]</w:t>
-      </w:r>
-    </w:p>
-    <w:p>
-      <w:pPr>
-        <w:rPr>
-          <w:lang w:val="vi-VN"/>
-        </w:rPr>
-      </w:pPr>
-      <w:r>
-        <w:rPr>
-          <w:lang w:val="vi-VN"/>
-        </w:rPr>
-        <w:t>[&lt;</w:t>
-      </w:r>
-      <w:proofErr w:type="spellStart"/>
-      <w:r>
-        <w:rPr>
-          <w:lang w:val="vi-VN"/>
-        </w:rPr>
-        <w:t>Ans</w:t>
-      </w:r>
-      <w:proofErr w:type="spellEnd"/>
-      <w:r>
-        <w:rPr>
-          <w:lang w:val="vi-VN"/>
-        </w:rPr>
-        <w:t xml:space="preserve">=   </w:t>
-      </w:r>
-      <w:r>
-        <w:rPr>
-          <w:lang w:val="vi-VN"/>
-        </w:rPr>
-        <w:t>F</w:t>
-      </w:r>
-      <w:r>
-        <w:rPr>
-          <w:lang w:val="vi-VN"/>
-        </w:rPr>
-        <w:t>&gt;]</w:t>
-      </w:r>
-    </w:p>
-    <w:p>
-      <w:pPr>
-        <w:rPr>
-          <w:lang w:val="vi-VN"/>
-        </w:rPr>
-      </w:pPr>
-      <w:r>
-        <w:rPr>
-          <w:lang w:val="vi-VN"/>
-        </w:rPr>
-        <w:t xml:space="preserve">Giải thích: </w:t>
-      </w:r>
-      <w:r>
-        <w:rPr>
-          <w:lang w:val="vi-VN"/>
-        </w:rPr>
-        <w:t>Bướm nó cũng có cánh nhưng mà là côn trùng nha</w:t>
-      </w:r>
-    </w:p>
-    <w:p/>
-    <w:p>
-      <w:r>
-        <w:t xml:space="preserve">Câu 1: </w:t>
-      </w:r>
-      <w:r>
-        <w:rPr>
-          <w:lang w:val="vi-VN"/>
-        </w:rPr>
-        <w:t>Hãy sắp xếp các con vật sau theo thứ tự từ bé đến lớn</w:t>
-      </w:r>
-      <w:r>
-        <w:t>?</w:t>
-      </w:r>
-    </w:p>
-    <w:p>
-      <w:r>
-        <w:t xml:space="preserve">A. </w:t>
-      </w:r>
-      <w:r>
-        <w:rPr>
-          <w:lang w:val="vi-VN"/>
-        </w:rPr>
-        <w:t>Voi</w:t>
-      </w:r>
-      <w:r>
-        <w:t>.</w:t>
-      </w:r>
-    </w:p>
-    <w:p>
-      <w:r>
-        <w:t xml:space="preserve">B. </w:t>
-      </w:r>
-      <w:r>
-        <w:rPr>
-          <w:lang w:val="vi-VN"/>
-        </w:rPr>
-        <w:t>Ngựa</w:t>
-      </w:r>
-      <w:r>
-        <w:t>.</w:t>
-      </w:r>
-    </w:p>
-    <w:p>
-      <w:r>
-        <w:t xml:space="preserve">C. </w:t>
-      </w:r>
-      <w:r>
-        <w:rPr>
-          <w:lang w:val="vi-VN"/>
-        </w:rPr>
-        <w:t>Gà</w:t>
-      </w:r>
-      <w:r>
-        <w:t>.</w:t>
-      </w:r>
-    </w:p>
-    <w:p>
-      <w:r>
-        <w:t xml:space="preserve">D. </w:t>
-      </w:r>
-      <w:r>
-        <w:rPr>
-          <w:lang w:val="vi-VN"/>
-        </w:rPr>
-        <w:t>Chó</w:t>
-      </w:r>
-      <w:r>
-        <w:t xml:space="preserve">. </w:t>
-      </w:r>
-    </w:p>
-    <w:p>
-      <w:r>
-        <w:rPr>
-          <w:lang w:val="vi-VN"/>
-        </w:rPr>
-        <w:t>E</w:t>
-      </w:r>
-      <w:r>
-        <w:t xml:space="preserve">. </w:t>
-      </w:r>
-      <w:r>
-        <w:rPr>
-          <w:lang w:val="vi-VN"/>
-        </w:rPr>
-        <w:t>Mèo</w:t>
-      </w:r>
-      <w:r>
-        <w:t xml:space="preserve">. </w:t>
-      </w:r>
-    </w:p>
-    <w:p>
-      <w:r>
-        <w:rPr>
-          <w:lang w:val="vi-VN"/>
-        </w:rPr>
-        <w:t>F</w:t>
-      </w:r>
-      <w:r>
-        <w:t xml:space="preserve">. </w:t>
-      </w:r>
-      <w:r>
-        <w:rPr>
-          <w:lang w:val="vi-VN"/>
-        </w:rPr>
-        <w:t>Bướm</w:t>
-      </w:r>
-      <w:r>
-        <w:t xml:space="preserve">. </w:t>
-      </w:r>
-    </w:p>
-    <w:p>
-      <w:pPr>
-        <w:rPr>
-          <w:lang w:val="vi-VN"/>
-        </w:rPr>
-      </w:pPr>
-      <w:r>
-        <w:rPr>
-          <w:lang w:val="vi-VN"/>
-        </w:rPr>
-        <w:t>[&lt;</w:t>
-      </w:r>
-      <w:proofErr w:type="spellStart"/>
-      <w:r>
-        <w:rPr>
-          <w:lang w:val="vi-VN"/>
-        </w:rPr>
-        <w:t>Ans</w:t>
-      </w:r>
-      <w:proofErr w:type="spellEnd"/>
-      <w:r>
-        <w:rPr>
-          <w:lang w:val="vi-VN"/>
-        </w:rPr>
-        <w:t>=</w:t>
-      </w:r>
-      <w:r>
-        <w:rPr>
-          <w:lang w:val="vi-VN"/>
-        </w:rPr>
-        <w:t>F-c-e-d-b-a</w:t>
-      </w:r>
-      <w:r>
-        <w:rPr>
-          <w:lang w:val="vi-VN"/>
-        </w:rPr>
-        <w:t>&gt;]</w:t>
-      </w:r>
-    </w:p>
-    <w:p>
-      <w:pPr>
-        <w:rPr>
-          <w:lang w:val="vi-VN"/>
-        </w:rPr>
-      </w:pPr>
-    </w:p>
-    <w:p>
-      <w:pPr>
-        <w:rPr>
-          <w:lang w:val="vi-VN"/>
-        </w:rPr>
-      </w:pPr>
-      <w:r>
-        <w:rPr>
-          <w:b/>
-          <w:lang w:val="vi-VN"/>
-        </w:rPr>
-        <w:t>Câu 1</w:t>
-      </w:r>
-      <w:r>
-        <w:rPr>
-          <w:lang w:val="vi-VN"/>
-        </w:rPr>
-        <w:t xml:space="preserve">: </w:t>
-      </w:r>
-      <w:r>
-        <w:rPr>
-          <w:lang w:val="vi-VN"/>
-        </w:rPr>
-        <w:t>Hãy ghép nối các đặc điểm với con vật tương ứng mang đặc điểm đó</w:t>
-      </w:r>
-      <w:r>
-        <w:rPr>
-          <w:lang w:val="vi-VN"/>
-        </w:rPr>
-        <w:t>?</w:t>
-      </w:r>
-    </w:p>
-    <w:p>
-      <w:pPr>
-        <w:rPr>
-          <w:lang w:val="vi-VN"/>
-        </w:rPr>
-      </w:pPr>
-      <w:r>
-        <w:rPr>
-          <w:lang w:val="vi-VN"/>
-        </w:rPr>
-        <w:t xml:space="preserve">1. </w:t>
-      </w:r>
-      <w:r>
-        <w:rPr>
-          <w:lang w:val="vi-VN"/>
-        </w:rPr>
-        <w:t>Có 2 chân</w:t>
-      </w:r>
-      <w:r>
-        <w:rPr>
-          <w:lang w:val="vi-VN"/>
-        </w:rPr>
-        <w:t>.</w:t>
-      </w:r>
+      <w:bookmarkEnd w:id="32"/>
       <w:r>
         <w:rPr>
           <w:lang w:val="vi-VN"/>
@@ -983,6 +1062,7 @@
         <w:tab/>
         <w:t xml:space="preserve">A. </w:t>
       </w:r>
+      <w:bookmarkStart w:id="33" w:name="_Hlk67749862"/>
       <w:r>
         <w:rPr>
           <w:lang w:val="vi-VN"/>
@@ -995,6 +1075,7 @@
         </w:rPr>
         <w:t>.</w:t>
       </w:r>
+      <w:bookmarkEnd w:id="33"/>
     </w:p>
     <w:p>
       <w:pPr>
@@ -1008,6 +1089,7 @@
         </w:rPr>
         <w:t xml:space="preserve">2. </w:t>
       </w:r>
+      <w:bookmarkStart w:id="34" w:name="_Hlk67749863"/>
       <w:r>
         <w:rPr>
           <w:lang w:val="vi-VN"/>
@@ -1020,6 +1102,7 @@
         </w:rPr>
         <w:t>.</w:t>
       </w:r>
+      <w:bookmarkEnd w:id="34"/>
       <w:r>
         <w:rPr>
           <w:lang w:val="vi-VN"/>
@@ -1027,6 +1110,7 @@
         <w:tab/>
         <w:t xml:space="preserve">B. </w:t>
       </w:r>
+      <w:bookmarkStart w:id="35" w:name="_Hlk67749864"/>
       <w:r>
         <w:rPr>
           <w:lang w:val="vi-VN"/>
@@ -1039,6 +1123,7 @@
         </w:rPr>
         <w:t>.</w:t>
       </w:r>
+      <w:bookmarkEnd w:id="35"/>
     </w:p>
     <w:p>
       <w:pPr>
@@ -1052,6 +1137,7 @@
         </w:rPr>
         <w:t xml:space="preserve">3. </w:t>
       </w:r>
+      <w:bookmarkStart w:id="36" w:name="_Hlk67749865"/>
       <w:r>
         <w:rPr>
           <w:lang w:val="vi-VN"/>
@@ -1064,6 +1150,7 @@
         </w:rPr>
         <w:t>.</w:t>
       </w:r>
+      <w:bookmarkEnd w:id="36"/>
       <w:r>
         <w:rPr>
           <w:lang w:val="vi-VN"/>
@@ -1071,6 +1158,7 @@
         <w:tab/>
         <w:t xml:space="preserve">C. </w:t>
       </w:r>
+      <w:bookmarkStart w:id="37" w:name="_Hlk67749866"/>
       <w:r>
         <w:rPr>
           <w:lang w:val="vi-VN"/>
@@ -1083,26 +1171,43 @@
         </w:rPr>
         <w:t>.</w:t>
       </w:r>
-    </w:p>
-    <w:p>
-      <w:pPr>
-        <w:rPr>
-          <w:lang w:val="vi-VN"/>
-        </w:rPr>
-      </w:pPr>
-      <w:r>
-        <w:rPr>
-          <w:lang w:val="vi-VN"/>
-        </w:rPr>
-        <w:t>4. Máu lạnh.</w:t>
-      </w:r>
+      <w:bookmarkEnd w:id="37"/>
+    </w:p>
+    <w:p>
+      <w:pPr>
+        <w:rPr>
+          <w:lang w:val="vi-VN"/>
+        </w:rPr>
+      </w:pPr>
+      <w:r>
+        <w:rPr>
+          <w:lang w:val="vi-VN"/>
+        </w:rPr>
+        <w:t xml:space="preserve">4. </w:t>
+      </w:r>
+      <w:bookmarkStart w:id="38" w:name="_Hlk67749867"/>
+      <w:r>
+        <w:rPr>
+          <w:lang w:val="vi-VN"/>
+        </w:rPr>
+        <w:t>Máu lạnh.</w:t>
+      </w:r>
+      <w:bookmarkEnd w:id="38"/>
       <w:r>
         <w:rPr>
           <w:lang w:val="vi-VN"/>
         </w:rPr>
         <w:tab/>
-        <w:t>D. Cá sấu.</w:t>
-      </w:r>
+        <w:t xml:space="preserve">D. </w:t>
+      </w:r>
+      <w:bookmarkStart w:id="39" w:name="_Hlk67749868"/>
+      <w:r>
+        <w:rPr>
+          <w:lang w:val="vi-VN"/>
+        </w:rPr>
+        <w:t>Cá sấu.</w:t>
+      </w:r>
+      <w:bookmarkEnd w:id="39"/>
     </w:p>
     <w:p>
       <w:pPr>
@@ -1224,8 +1329,451 @@
           <w:lang w:val="vi-VN"/>
         </w:rPr>
       </w:pPr>
-      <w:bookmarkStart w:id="0" w:name="_GoBack"/>
-      <w:bookmarkEnd w:id="0"/>
+    </w:p>
+    <w:p>
+      <w:pPr>
+        <w:rPr>
+          <w:b/>
+          <w:i/>
+          <w:iCs/>
+        </w:rPr>
+      </w:pPr>
+      <w:r>
+        <w:rPr>
+          <w:i/>
+          <w:iCs/>
+        </w:rPr>
+        <w:t>Nhóm 1.</w:t>
+      </w:r>
+    </w:p>
+    <w:p>
+      <w:pPr>
+        <w:spacing w:line="276" w:lineRule="auto"/>
+        <w:rPr>
+          <w:lang w:val="vi-VN"/>
+        </w:rPr>
+      </w:pPr>
+      <w:bookmarkStart w:id="40" w:name="_Hlk67752571"/>
+      <w:r>
+        <w:rPr>
+          <w:lang w:val="vi-VN"/>
+        </w:rPr>
+        <w:t>Đọc kĩ đoạn văn sau và chọn phương án đúng  từ câu [&lt;Danh sách câu hỏi&gt;]</w:t>
+      </w:r>
+    </w:p>
+    <w:p>
+      <w:pPr>
+        <w:spacing w:line="276" w:lineRule="auto"/>
+        <w:rPr>
+          <w:lang w:val="vi-VN"/>
+        </w:rPr>
+      </w:pPr>
+      <w:r>
+        <w:rPr>
+          <w:lang w:val="vi-VN"/>
+        </w:rPr>
+        <w:t xml:space="preserve">Khác với loài ([&lt;?&gt;])_____ có 2 chân và máu nóng. Cá sấu là loài động vật có </w:t>
+      </w:r>
+      <w:r>
+        <w:t>([&lt;?&gt;])_____</w:t>
+      </w:r>
+      <w:r>
+        <w:rPr>
+          <w:lang w:val="vi-VN"/>
+        </w:rPr>
+        <w:t xml:space="preserve"> </w:t>
+      </w:r>
+      <w:r>
+        <w:rPr>
+          <w:lang w:val="vi-VN"/>
+        </w:rPr>
+        <w:t xml:space="preserve">chân </w:t>
+      </w:r>
+      <w:r>
+        <w:rPr>
+          <w:lang w:val="vi-VN"/>
+        </w:rPr>
+        <w:t xml:space="preserve">và </w:t>
+      </w:r>
+      <w:r>
+        <w:rPr>
+          <w:lang w:val="vi-VN"/>
+        </w:rPr>
+        <w:t xml:space="preserve">máu </w:t>
+      </w:r>
+      <w:r>
+        <w:t>([&lt;?&gt;])_____</w:t>
+      </w:r>
+      <w:r>
+        <w:rPr>
+          <w:lang w:val="vi-VN"/>
+        </w:rPr>
+        <w:t>, chúng là kẻ săn mồi rất nguy hiểm.</w:t>
+      </w:r>
+    </w:p>
+    <w:bookmarkEnd w:id="40"/>
+    <w:p>
+      <w:pPr>
+        <w:spacing w:line="276" w:lineRule="auto"/>
+        <w:rPr>
+          <w:lang w:val="vi-VN"/>
+        </w:rPr>
+      </w:pPr>
+      <w:r>
+        <w:rPr>
+          <w:lang w:val="vi-VN"/>
+        </w:rPr>
+        <w:lastRenderedPageBreak/>
+        <w:t xml:space="preserve">Câu </w:t>
+      </w:r>
+      <w:r>
+        <w:rPr>
+          <w:lang w:val="vi-VN"/>
+        </w:rPr>
+        <w:t>1</w:t>
+      </w:r>
+      <w:r>
+        <w:rPr>
+          <w:lang w:val="vi-VN"/>
+        </w:rPr>
+        <w:t xml:space="preserve">. </w:t>
+      </w:r>
+      <w:r>
+        <w:rPr>
+          <w:u w:val="single"/>
+          <w:lang w:val="vi-VN"/>
+        </w:rPr>
+        <w:t>A</w:t>
+      </w:r>
+      <w:r>
+        <w:rPr>
+          <w:lang w:val="vi-VN"/>
+        </w:rPr>
+        <w:t xml:space="preserve">. </w:t>
+      </w:r>
+      <w:bookmarkStart w:id="41" w:name="_Hlk67752572"/>
+      <w:r>
+        <w:rPr>
+          <w:lang w:val="vi-VN"/>
+        </w:rPr>
+        <w:t>Người</w:t>
+      </w:r>
+      <w:bookmarkEnd w:id="41"/>
+      <w:r>
+        <w:rPr>
+          <w:lang w:val="vi-VN"/>
+        </w:rPr>
+        <w:t xml:space="preserve"> </w:t>
+      </w:r>
+      <w:r>
+        <w:rPr>
+          <w:lang w:val="vi-VN"/>
+        </w:rPr>
+        <w:t xml:space="preserve"> </w:t>
+      </w:r>
+      <w:r>
+        <w:rPr>
+          <w:lang w:val="vi-VN"/>
+        </w:rPr>
+        <w:t xml:space="preserve">B. </w:t>
+      </w:r>
+      <w:bookmarkStart w:id="42" w:name="_Hlk67752573"/>
+      <w:r>
+        <w:rPr>
+          <w:lang w:val="vi-VN"/>
+        </w:rPr>
+        <w:t>Heo</w:t>
+      </w:r>
+      <w:bookmarkEnd w:id="42"/>
+      <w:r>
+        <w:rPr>
+          <w:lang w:val="vi-VN"/>
+        </w:rPr>
+        <w:t xml:space="preserve"> </w:t>
+      </w:r>
+      <w:r>
+        <w:rPr>
+          <w:lang w:val="vi-VN"/>
+        </w:rPr>
+        <w:t xml:space="preserve"> </w:t>
+      </w:r>
+      <w:r>
+        <w:rPr>
+          <w:lang w:val="vi-VN"/>
+        </w:rPr>
+        <w:t xml:space="preserve">C. </w:t>
+      </w:r>
+      <w:bookmarkStart w:id="43" w:name="_Hlk67752574"/>
+      <w:r>
+        <w:rPr>
+          <w:lang w:val="vi-VN"/>
+        </w:rPr>
+        <w:t>Gà</w:t>
+      </w:r>
+      <w:bookmarkEnd w:id="43"/>
+      <w:r>
+        <w:rPr>
+          <w:lang w:val="vi-VN"/>
+        </w:rPr>
+        <w:t xml:space="preserve"> </w:t>
+      </w:r>
+      <w:r>
+        <w:rPr>
+          <w:lang w:val="vi-VN"/>
+        </w:rPr>
+        <w:t xml:space="preserve"> </w:t>
+      </w:r>
+      <w:r>
+        <w:rPr>
+          <w:lang w:val="vi-VN"/>
+        </w:rPr>
+        <w:t xml:space="preserve">D. </w:t>
+      </w:r>
+      <w:bookmarkStart w:id="44" w:name="_Hlk67752575"/>
+      <w:r>
+        <w:rPr>
+          <w:lang w:val="vi-VN"/>
+        </w:rPr>
+        <w:t>Ngựa</w:t>
+      </w:r>
+      <w:bookmarkEnd w:id="44"/>
+    </w:p>
+    <w:p>
+      <w:pPr>
+        <w:spacing w:line="276" w:lineRule="auto"/>
+        <w:rPr>
+          <w:lang w:val="vi-VN"/>
+        </w:rPr>
+      </w:pPr>
+      <w:r>
+        <w:rPr>
+          <w:lang w:val="vi-VN"/>
+        </w:rPr>
+        <w:t xml:space="preserve">Câu </w:t>
+      </w:r>
+      <w:r>
+        <w:rPr>
+          <w:lang w:val="vi-VN"/>
+        </w:rPr>
+        <w:t>1</w:t>
+      </w:r>
+      <w:r>
+        <w:rPr>
+          <w:lang w:val="vi-VN"/>
+        </w:rPr>
+        <w:t xml:space="preserve">. A. </w:t>
+      </w:r>
+      <w:bookmarkStart w:id="45" w:name="_Hlk67752576"/>
+      <w:r>
+        <w:rPr>
+          <w:lang w:val="vi-VN"/>
+        </w:rPr>
+        <w:t>2</w:t>
+      </w:r>
+      <w:bookmarkEnd w:id="45"/>
+      <w:r>
+        <w:rPr>
+          <w:lang w:val="vi-VN"/>
+        </w:rPr>
+        <w:t xml:space="preserve">  </w:t>
+      </w:r>
+      <w:r>
+        <w:rPr>
+          <w:u w:val="single"/>
+          <w:lang w:val="vi-VN"/>
+        </w:rPr>
+        <w:t>B</w:t>
+      </w:r>
+      <w:r>
+        <w:rPr>
+          <w:lang w:val="vi-VN"/>
+        </w:rPr>
+        <w:t>.</w:t>
+      </w:r>
+      <w:r>
+        <w:rPr>
+          <w:lang w:val="vi-VN"/>
+        </w:rPr>
+        <w:t xml:space="preserve"> </w:t>
+      </w:r>
+      <w:bookmarkStart w:id="46" w:name="_Hlk67752577"/>
+      <w:r>
+        <w:rPr>
+          <w:lang w:val="vi-VN"/>
+        </w:rPr>
+        <w:t>4</w:t>
+      </w:r>
+      <w:bookmarkEnd w:id="46"/>
+      <w:r>
+        <w:rPr>
+          <w:lang w:val="vi-VN"/>
+        </w:rPr>
+        <w:t xml:space="preserve">  </w:t>
+      </w:r>
+      <w:r>
+        <w:rPr>
+          <w:lang w:val="vi-VN"/>
+        </w:rPr>
+        <w:t>C.</w:t>
+      </w:r>
+      <w:r>
+        <w:rPr>
+          <w:lang w:val="vi-VN"/>
+        </w:rPr>
+        <w:t xml:space="preserve"> </w:t>
+      </w:r>
+      <w:bookmarkStart w:id="47" w:name="_Hlk67752578"/>
+      <w:r>
+        <w:rPr>
+          <w:lang w:val="vi-VN"/>
+        </w:rPr>
+        <w:t>8</w:t>
+      </w:r>
+      <w:bookmarkEnd w:id="47"/>
+      <w:r>
+        <w:rPr>
+          <w:lang w:val="vi-VN"/>
+        </w:rPr>
+        <w:t xml:space="preserve">  </w:t>
+      </w:r>
+      <w:r>
+        <w:rPr>
+          <w:lang w:val="vi-VN"/>
+        </w:rPr>
+        <w:t>D.</w:t>
+      </w:r>
+      <w:r>
+        <w:rPr>
+          <w:lang w:val="vi-VN"/>
+        </w:rPr>
+        <w:t xml:space="preserve"> </w:t>
+      </w:r>
+      <w:bookmarkStart w:id="48" w:name="_Hlk67752579"/>
+      <w:r>
+        <w:rPr>
+          <w:lang w:val="vi-VN"/>
+        </w:rPr>
+        <w:t>16</w:t>
+      </w:r>
+      <w:bookmarkEnd w:id="48"/>
+    </w:p>
+    <w:p>
+      <w:pPr>
+        <w:rPr>
+          <w:lang w:val="vi-VN"/>
+        </w:rPr>
+      </w:pPr>
+      <w:r>
+        <w:rPr>
+          <w:lang w:val="vi-VN"/>
+        </w:rPr>
+        <w:t xml:space="preserve">Câu </w:t>
+      </w:r>
+      <w:r>
+        <w:rPr>
+          <w:lang w:val="vi-VN"/>
+        </w:rPr>
+        <w:t>2</w:t>
+      </w:r>
+      <w:r>
+        <w:rPr>
+          <w:lang w:val="vi-VN"/>
+        </w:rPr>
+        <w:t xml:space="preserve">. </w:t>
+      </w:r>
+      <w:r>
+        <w:rPr>
+          <w:u w:val="single"/>
+          <w:lang w:val="vi-VN"/>
+        </w:rPr>
+        <w:t>A</w:t>
+      </w:r>
+      <w:r>
+        <w:rPr>
+          <w:lang w:val="vi-VN"/>
+        </w:rPr>
+        <w:t xml:space="preserve">. </w:t>
+      </w:r>
+      <w:bookmarkStart w:id="49" w:name="_Hlk67752580"/>
+      <w:r>
+        <w:rPr>
+          <w:lang w:val="vi-VN"/>
+        </w:rPr>
+        <w:t>Lạnh</w:t>
+      </w:r>
+      <w:bookmarkEnd w:id="49"/>
+      <w:r>
+        <w:rPr>
+          <w:lang w:val="vi-VN"/>
+        </w:rPr>
+        <w:t xml:space="preserve">  </w:t>
+      </w:r>
+      <w:r>
+        <w:rPr>
+          <w:lang w:val="vi-VN"/>
+        </w:rPr>
+        <w:t>B.</w:t>
+      </w:r>
+      <w:r>
+        <w:rPr>
+          <w:lang w:val="vi-VN"/>
+        </w:rPr>
+        <w:t xml:space="preserve"> </w:t>
+      </w:r>
+      <w:bookmarkStart w:id="50" w:name="_Hlk67752581"/>
+      <w:r>
+        <w:rPr>
+          <w:lang w:val="vi-VN"/>
+        </w:rPr>
+        <w:t>Nóng</w:t>
+      </w:r>
+      <w:bookmarkEnd w:id="50"/>
+      <w:r>
+        <w:rPr>
+          <w:lang w:val="vi-VN"/>
+        </w:rPr>
+        <w:t xml:space="preserve">  </w:t>
+      </w:r>
+      <w:r>
+        <w:rPr>
+          <w:lang w:val="vi-VN"/>
+        </w:rPr>
+        <w:t xml:space="preserve">C. </w:t>
+      </w:r>
+      <w:bookmarkStart w:id="51" w:name="_Hlk67752582"/>
+      <w:r>
+        <w:rPr>
+          <w:lang w:val="vi-VN"/>
+        </w:rPr>
+        <w:t>Nguội</w:t>
+      </w:r>
+      <w:bookmarkEnd w:id="51"/>
+      <w:r>
+        <w:rPr>
+          <w:lang w:val="vi-VN"/>
+        </w:rPr>
+        <w:t xml:space="preserve">  </w:t>
+      </w:r>
+      <w:r>
+        <w:rPr>
+          <w:lang w:val="vi-VN"/>
+        </w:rPr>
+        <w:t>D.</w:t>
+      </w:r>
+      <w:r>
+        <w:rPr>
+          <w:lang w:val="vi-VN"/>
+        </w:rPr>
+        <w:t xml:space="preserve"> </w:t>
+      </w:r>
+      <w:bookmarkStart w:id="52" w:name="_Hlk67752583"/>
+      <w:r>
+        <w:rPr>
+          <w:lang w:val="vi-VN"/>
+        </w:rPr>
+        <w:t>Vừa</w:t>
+      </w:r>
+      <w:bookmarkEnd w:id="52"/>
     </w:p>
     <w:sectPr>
       <w:headerReference w:type="even" r:id="rId6"/>
@@ -1244,7 +1792,7 @@
 </file>
 
 <file path=word/endnotes.xml><?xml version="1.0" encoding="utf-8"?>
-<w:endnotes xmlns:wpc="http://schemas.microsoft.com/office/word/2010/wordprocessingCanvas" xmlns:cx="http://schemas.microsoft.com/office/drawing/2014/chartex" xmlns:cx1="http://schemas.microsoft.com/office/drawing/2015/9/8/chartex" xmlns:cx2="http://schemas.microsoft.com/office/drawing/2015/10/21/chartex" xmlns:cx3="http://schemas.microsoft.com/office/drawing/2016/5/9/chartex" xmlns:cx4="http://schemas.microsoft.com/office/drawing/2016/5/10/chartex" xmlns:cx5="http://schemas.microsoft.com/office/drawing/2016/5/11/chartex" xmlns:cx6="http://schemas.microsoft.com/office/drawing/2016/5/12/chartex" xmlns:cx7="http://schemas.microsoft.com/office/drawing/2016/5/13/chartex" xmlns:cx8="http://schemas.microsoft.com/office/drawing/2016/5/14/chartex" xmlns:mc="http://schemas.openxmlformats.org/markup-compatibility/2006" xmlns:aink="http://schemas.microsoft.com/office/drawing/2016/ink" xmlns:am3d="http://schemas.microsoft.com/office/drawing/2017/model3d" xmlns:o="urn:schemas-microsoft-com:office:office" xmlns:r="http://schemas.openxmlformats.org/officeDocument/2006/relationships" xmlns:m="http://schemas.openxmlformats.org/officeDocument/2006/math" xmlns:v="urn:schemas-microsoft-com:vml" xmlns:wp14="http://schemas.microsoft.com/office/word/2010/wordprocessingDrawing" xmlns:wp="http://schemas.openxmlformats.org/drawingml/2006/wordprocessingDrawing" xmlns:w10="urn:schemas-microsoft-com:office:word" xmlns:w="http://schemas.openxmlformats.org/wordprocessingml/2006/main" xmlns:w14="http://schemas.microsoft.com/office/word/2010/wordml" xmlns:w15="http://schemas.microsoft.com/office/word/2012/wordml" xmlns:w16cid="http://schemas.microsoft.com/office/word/2016/wordml/cid" xmlns:w16se="http://schemas.microsoft.com/office/word/2015/wordml/symex" xmlns:wpg="http://schemas.microsoft.com/office/word/2010/wordprocessingGroup" xmlns:wpi="http://schemas.microsoft.com/office/word/2010/wordprocessingInk" xmlns:wne="http://schemas.microsoft.com/office/word/2006/wordml" xmlns:wps="http://schemas.microsoft.com/office/word/2010/wordprocessingShape" mc:Ignorable="w14 w15 w16se w16cid wp14">
+<w:endnotes xmlns:wpc="http://schemas.microsoft.com/office/word/2010/wordprocessingCanvas" xmlns:cx="http://schemas.microsoft.com/office/drawing/2014/chartex" xmlns:cx1="http://schemas.microsoft.com/office/drawing/2015/9/8/chartex" xmlns:cx2="http://schemas.microsoft.com/office/drawing/2015/10/21/chartex" xmlns:cx3="http://schemas.microsoft.com/office/drawing/2016/5/9/chartex" xmlns:cx4="http://schemas.microsoft.com/office/drawing/2016/5/10/chartex" xmlns:cx5="http://schemas.microsoft.com/office/drawing/2016/5/11/chartex" xmlns:cx6="http://schemas.microsoft.com/office/drawing/2016/5/12/chartex" xmlns:cx7="http://schemas.microsoft.com/office/drawing/2016/5/13/chartex" xmlns:cx8="http://schemas.microsoft.com/office/drawing/2016/5/14/chartex" xmlns:mc="http://schemas.openxmlformats.org/markup-compatibility/2006" xmlns:aink="http://schemas.microsoft.com/office/drawing/2016/ink" xmlns:am3d="http://schemas.microsoft.com/office/drawing/2017/model3d" xmlns:o="urn:schemas-microsoft-com:office:office" xmlns:r="http://schemas.openxmlformats.org/officeDocument/2006/relationships" xmlns:m="http://schemas.openxmlformats.org/officeDocument/2006/math" xmlns:v="urn:schemas-microsoft-com:vml" xmlns:wp14="http://schemas.microsoft.com/office/word/2010/wordprocessingDrawing" xmlns:wp="http://schemas.openxmlformats.org/drawingml/2006/wordprocessingDrawing" xmlns:w10="urn:schemas-microsoft-com:office:word" xmlns:w="http://schemas.openxmlformats.org/wordprocessingml/2006/main" xmlns:w14="http://schemas.microsoft.com/office/word/2010/wordml" xmlns:w15="http://schemas.microsoft.com/office/word/2012/wordml" xmlns:w16cex="http://schemas.microsoft.com/office/word/2018/wordml/cex" xmlns:w16cid="http://schemas.microsoft.com/office/word/2016/wordml/cid" xmlns:w16="http://schemas.microsoft.com/office/word/2018/wordml" xmlns:w16se="http://schemas.microsoft.com/office/word/2015/wordml/symex" xmlns:wpg="http://schemas.microsoft.com/office/word/2010/wordprocessingGroup" xmlns:wpi="http://schemas.microsoft.com/office/word/2010/wordprocessingInk" xmlns:wne="http://schemas.microsoft.com/office/word/2006/wordml" xmlns:wps="http://schemas.microsoft.com/office/word/2010/wordprocessingShape" mc:Ignorable="w14 w15 w16se w16cid w16 w16cex wp14">
   <w:endnote w:type="separator" w:id="-1">
     <w:p>
       <w:r>
@@ -1263,7 +1811,7 @@
 </file>
 
 <file path=word/footer1.xml><?xml version="1.0" encoding="utf-8"?>
-<w:ftr xmlns:wpc="http://schemas.microsoft.com/office/word/2010/wordprocessingCanvas" xmlns:cx="http://schemas.microsoft.com/office/drawing/2014/chartex" xmlns:cx1="http://schemas.microsoft.com/office/drawing/2015/9/8/chartex" xmlns:cx2="http://schemas.microsoft.com/office/drawing/2015/10/21/chartex" xmlns:cx3="http://schemas.microsoft.com/office/drawing/2016/5/9/chartex" xmlns:cx4="http://schemas.microsoft.com/office/drawing/2016/5/10/chartex" xmlns:cx5="http://schemas.microsoft.com/office/drawing/2016/5/11/chartex" xmlns:cx6="http://schemas.microsoft.com/office/drawing/2016/5/12/chartex" xmlns:cx7="http://schemas.microsoft.com/office/drawing/2016/5/13/chartex" xmlns:cx8="http://schemas.microsoft.com/office/drawing/2016/5/14/chartex" xmlns:mc="http://schemas.openxmlformats.org/markup-compatibility/2006" xmlns:aink="http://schemas.microsoft.com/office/drawing/2016/ink" xmlns:am3d="http://schemas.microsoft.com/office/drawing/2017/model3d" xmlns:o="urn:schemas-microsoft-com:office:office" xmlns:r="http://schemas.openxmlformats.org/officeDocument/2006/relationships" xmlns:m="http://schemas.openxmlformats.org/officeDocument/2006/math" xmlns:v="urn:schemas-microsoft-com:vml" xmlns:wp14="http://schemas.microsoft.com/office/word/2010/wordprocessingDrawing" xmlns:wp="http://schemas.openxmlformats.org/drawingml/2006/wordprocessingDrawing" xmlns:w10="urn:schemas-microsoft-com:office:word" xmlns:w="http://schemas.openxmlformats.org/wordprocessingml/2006/main" xmlns:w14="http://schemas.microsoft.com/office/word/2010/wordml" xmlns:w15="http://schemas.microsoft.com/office/word/2012/wordml" xmlns:w16cid="http://schemas.microsoft.com/office/word/2016/wordml/cid" xmlns:w16se="http://schemas.microsoft.com/office/word/2015/wordml/symex" xmlns:wpg="http://schemas.microsoft.com/office/word/2010/wordprocessingGroup" xmlns:wpi="http://schemas.microsoft.com/office/word/2010/wordprocessingInk" xmlns:wne="http://schemas.microsoft.com/office/word/2006/wordml" xmlns:wps="http://schemas.microsoft.com/office/word/2010/wordprocessingShape" mc:Ignorable="w14 w15 w16se w16cid wp14">
+<w:ftr xmlns:wpc="http://schemas.microsoft.com/office/word/2010/wordprocessingCanvas" xmlns:cx="http://schemas.microsoft.com/office/drawing/2014/chartex" xmlns:cx1="http://schemas.microsoft.com/office/drawing/2015/9/8/chartex" xmlns:cx2="http://schemas.microsoft.com/office/drawing/2015/10/21/chartex" xmlns:cx3="http://schemas.microsoft.com/office/drawing/2016/5/9/chartex" xmlns:cx4="http://schemas.microsoft.com/office/drawing/2016/5/10/chartex" xmlns:cx5="http://schemas.microsoft.com/office/drawing/2016/5/11/chartex" xmlns:cx6="http://schemas.microsoft.com/office/drawing/2016/5/12/chartex" xmlns:cx7="http://schemas.microsoft.com/office/drawing/2016/5/13/chartex" xmlns:cx8="http://schemas.microsoft.com/office/drawing/2016/5/14/chartex" xmlns:mc="http://schemas.openxmlformats.org/markup-compatibility/2006" xmlns:aink="http://schemas.microsoft.com/office/drawing/2016/ink" xmlns:am3d="http://schemas.microsoft.com/office/drawing/2017/model3d" xmlns:o="urn:schemas-microsoft-com:office:office" xmlns:r="http://schemas.openxmlformats.org/officeDocument/2006/relationships" xmlns:m="http://schemas.openxmlformats.org/officeDocument/2006/math" xmlns:v="urn:schemas-microsoft-com:vml" xmlns:wp14="http://schemas.microsoft.com/office/word/2010/wordprocessingDrawing" xmlns:wp="http://schemas.openxmlformats.org/drawingml/2006/wordprocessingDrawing" xmlns:w10="urn:schemas-microsoft-com:office:word" xmlns:w="http://schemas.openxmlformats.org/wordprocessingml/2006/main" xmlns:w14="http://schemas.microsoft.com/office/word/2010/wordml" xmlns:w15="http://schemas.microsoft.com/office/word/2012/wordml" xmlns:w16cex="http://schemas.microsoft.com/office/word/2018/wordml/cex" xmlns:w16cid="http://schemas.microsoft.com/office/word/2016/wordml/cid" xmlns:w16="http://schemas.microsoft.com/office/word/2018/wordml" xmlns:w16se="http://schemas.microsoft.com/office/word/2015/wordml/symex" xmlns:wpg="http://schemas.microsoft.com/office/word/2010/wordprocessingGroup" xmlns:wpi="http://schemas.microsoft.com/office/word/2010/wordprocessingInk" xmlns:wne="http://schemas.microsoft.com/office/word/2006/wordml" xmlns:wps="http://schemas.microsoft.com/office/word/2010/wordprocessingShape" mc:Ignorable="w14 w15 w16se w16cid w16 w16cex wp14">
   <w:p>
     <w:pPr>
       <w:pStyle w:val="Chntrang"/>
@@ -1273,17 +1821,21 @@
 </file>
 
 <file path=word/footer2.xml><?xml version="1.0" encoding="utf-8"?>
-<w:ftr xmlns:wpc="http://schemas.microsoft.com/office/word/2010/wordprocessingCanvas" xmlns:cx="http://schemas.microsoft.com/office/drawing/2014/chartex" xmlns:cx1="http://schemas.microsoft.com/office/drawing/2015/9/8/chartex" xmlns:cx2="http://schemas.microsoft.com/office/drawing/2015/10/21/chartex" xmlns:cx3="http://schemas.microsoft.com/office/drawing/2016/5/9/chartex" xmlns:cx4="http://schemas.microsoft.com/office/drawing/2016/5/10/chartex" xmlns:cx5="http://schemas.microsoft.com/office/drawing/2016/5/11/chartex" xmlns:cx6="http://schemas.microsoft.com/office/drawing/2016/5/12/chartex" xmlns:cx7="http://schemas.microsoft.com/office/drawing/2016/5/13/chartex" xmlns:cx8="http://schemas.microsoft.com/office/drawing/2016/5/14/chartex" xmlns:mc="http://schemas.openxmlformats.org/markup-compatibility/2006" xmlns:aink="http://schemas.microsoft.com/office/drawing/2016/ink" xmlns:am3d="http://schemas.microsoft.com/office/drawing/2017/model3d" xmlns:o="urn:schemas-microsoft-com:office:office" xmlns:r="http://schemas.openxmlformats.org/officeDocument/2006/relationships" xmlns:m="http://schemas.openxmlformats.org/officeDocument/2006/math" xmlns:v="urn:schemas-microsoft-com:vml" xmlns:wp14="http://schemas.microsoft.com/office/word/2010/wordprocessingDrawing" xmlns:wp="http://schemas.openxmlformats.org/drawingml/2006/wordprocessingDrawing" xmlns:w10="urn:schemas-microsoft-com:office:word" xmlns:w="http://schemas.openxmlformats.org/wordprocessingml/2006/main" xmlns:w14="http://schemas.microsoft.com/office/word/2010/wordml" xmlns:w15="http://schemas.microsoft.com/office/word/2012/wordml" xmlns:w16cid="http://schemas.microsoft.com/office/word/2016/wordml/cid" xmlns:w16se="http://schemas.microsoft.com/office/word/2015/wordml/symex" xmlns:wpg="http://schemas.microsoft.com/office/word/2010/wordprocessingGroup" xmlns:wpi="http://schemas.microsoft.com/office/word/2010/wordprocessingInk" xmlns:wne="http://schemas.microsoft.com/office/word/2006/wordml" xmlns:wps="http://schemas.microsoft.com/office/word/2010/wordprocessingShape" mc:Ignorable="w14 w15 w16se w16cid wp14">
+<w:ftr xmlns:wpc="http://schemas.microsoft.com/office/word/2010/wordprocessingCanvas" xmlns:cx="http://schemas.microsoft.com/office/drawing/2014/chartex" xmlns:cx1="http://schemas.microsoft.com/office/drawing/2015/9/8/chartex" xmlns:cx2="http://schemas.microsoft.com/office/drawing/2015/10/21/chartex" xmlns:cx3="http://schemas.microsoft.com/office/drawing/2016/5/9/chartex" xmlns:cx4="http://schemas.microsoft.com/office/drawing/2016/5/10/chartex" xmlns:cx5="http://schemas.microsoft.com/office/drawing/2016/5/11/chartex" xmlns:cx6="http://schemas.microsoft.com/office/drawing/2016/5/12/chartex" xmlns:cx7="http://schemas.microsoft.com/office/drawing/2016/5/13/chartex" xmlns:cx8="http://schemas.microsoft.com/office/drawing/2016/5/14/chartex" xmlns:mc="http://schemas.openxmlformats.org/markup-compatibility/2006" xmlns:aink="http://schemas.microsoft.com/office/drawing/2016/ink" xmlns:am3d="http://schemas.microsoft.com/office/drawing/2017/model3d" xmlns:o="urn:schemas-microsoft-com:office:office" xmlns:r="http://schemas.openxmlformats.org/officeDocument/2006/relationships" xmlns:m="http://schemas.openxmlformats.org/officeDocument/2006/math" xmlns:v="urn:schemas-microsoft-com:vml" xmlns:wp14="http://schemas.microsoft.com/office/word/2010/wordprocessingDrawing" xmlns:wp="http://schemas.openxmlformats.org/drawingml/2006/wordprocessingDrawing" xmlns:w10="urn:schemas-microsoft-com:office:word" xmlns:w="http://schemas.openxmlformats.org/wordprocessingml/2006/main" xmlns:w14="http://schemas.microsoft.com/office/word/2010/wordml" xmlns:w15="http://schemas.microsoft.com/office/word/2012/wordml" xmlns:w16cex="http://schemas.microsoft.com/office/word/2018/wordml/cex" xmlns:w16cid="http://schemas.microsoft.com/office/word/2016/wordml/cid" xmlns:w16="http://schemas.microsoft.com/office/word/2018/wordml" xmlns:w16se="http://schemas.microsoft.com/office/word/2015/wordml/symex" xmlns:wpg="http://schemas.microsoft.com/office/word/2010/wordprocessingGroup" xmlns:wpi="http://schemas.microsoft.com/office/word/2010/wordprocessingInk" xmlns:wne="http://schemas.microsoft.com/office/word/2006/wordml" xmlns:wps="http://schemas.microsoft.com/office/word/2010/wordprocessingShape" mc:Ignorable="w14 w15 w16se w16cid w16 w16cex wp14">
   <w:p>
     <w:pPr>
       <w:pStyle w:val="Chntrang"/>
     </w:pPr>
+    <w:bookmarkStart w:id="55" w:name="_Hlk67752569"/>
+    <w:bookmarkStart w:id="56" w:name="_Hlk67752570"/>
+    <w:bookmarkEnd w:id="55"/>
+    <w:bookmarkEnd w:id="56"/>
   </w:p>
 </w:ftr>
 </file>
 
 <file path=word/footer3.xml><?xml version="1.0" encoding="utf-8"?>
-<w:ftr xmlns:wpc="http://schemas.microsoft.com/office/word/2010/wordprocessingCanvas" xmlns:cx="http://schemas.microsoft.com/office/drawing/2014/chartex" xmlns:cx1="http://schemas.microsoft.com/office/drawing/2015/9/8/chartex" xmlns:cx2="http://schemas.microsoft.com/office/drawing/2015/10/21/chartex" xmlns:cx3="http://schemas.microsoft.com/office/drawing/2016/5/9/chartex" xmlns:cx4="http://schemas.microsoft.com/office/drawing/2016/5/10/chartex" xmlns:cx5="http://schemas.microsoft.com/office/drawing/2016/5/11/chartex" xmlns:cx6="http://schemas.microsoft.com/office/drawing/2016/5/12/chartex" xmlns:cx7="http://schemas.microsoft.com/office/drawing/2016/5/13/chartex" xmlns:cx8="http://schemas.microsoft.com/office/drawing/2016/5/14/chartex" xmlns:mc="http://schemas.openxmlformats.org/markup-compatibility/2006" xmlns:aink="http://schemas.microsoft.com/office/drawing/2016/ink" xmlns:am3d="http://schemas.microsoft.com/office/drawing/2017/model3d" xmlns:o="urn:schemas-microsoft-com:office:office" xmlns:r="http://schemas.openxmlformats.org/officeDocument/2006/relationships" xmlns:m="http://schemas.openxmlformats.org/officeDocument/2006/math" xmlns:v="urn:schemas-microsoft-com:vml" xmlns:wp14="http://schemas.microsoft.com/office/word/2010/wordprocessingDrawing" xmlns:wp="http://schemas.openxmlformats.org/drawingml/2006/wordprocessingDrawing" xmlns:w10="urn:schemas-microsoft-com:office:word" xmlns:w="http://schemas.openxmlformats.org/wordprocessingml/2006/main" xmlns:w14="http://schemas.microsoft.com/office/word/2010/wordml" xmlns:w15="http://schemas.microsoft.com/office/word/2012/wordml" xmlns:w16cid="http://schemas.microsoft.com/office/word/2016/wordml/cid" xmlns:w16se="http://schemas.microsoft.com/office/word/2015/wordml/symex" xmlns:wpg="http://schemas.microsoft.com/office/word/2010/wordprocessingGroup" xmlns:wpi="http://schemas.microsoft.com/office/word/2010/wordprocessingInk" xmlns:wne="http://schemas.microsoft.com/office/word/2006/wordml" xmlns:wps="http://schemas.microsoft.com/office/word/2010/wordprocessingShape" mc:Ignorable="w14 w15 w16se w16cid wp14">
+<w:ftr xmlns:wpc="http://schemas.microsoft.com/office/word/2010/wordprocessingCanvas" xmlns:cx="http://schemas.microsoft.com/office/drawing/2014/chartex" xmlns:cx1="http://schemas.microsoft.com/office/drawing/2015/9/8/chartex" xmlns:cx2="http://schemas.microsoft.com/office/drawing/2015/10/21/chartex" xmlns:cx3="http://schemas.microsoft.com/office/drawing/2016/5/9/chartex" xmlns:cx4="http://schemas.microsoft.com/office/drawing/2016/5/10/chartex" xmlns:cx5="http://schemas.microsoft.com/office/drawing/2016/5/11/chartex" xmlns:cx6="http://schemas.microsoft.com/office/drawing/2016/5/12/chartex" xmlns:cx7="http://schemas.microsoft.com/office/drawing/2016/5/13/chartex" xmlns:cx8="http://schemas.microsoft.com/office/drawing/2016/5/14/chartex" xmlns:mc="http://schemas.openxmlformats.org/markup-compatibility/2006" xmlns:aink="http://schemas.microsoft.com/office/drawing/2016/ink" xmlns:am3d="http://schemas.microsoft.com/office/drawing/2017/model3d" xmlns:o="urn:schemas-microsoft-com:office:office" xmlns:r="http://schemas.openxmlformats.org/officeDocument/2006/relationships" xmlns:m="http://schemas.openxmlformats.org/officeDocument/2006/math" xmlns:v="urn:schemas-microsoft-com:vml" xmlns:wp14="http://schemas.microsoft.com/office/word/2010/wordprocessingDrawing" xmlns:wp="http://schemas.openxmlformats.org/drawingml/2006/wordprocessingDrawing" xmlns:w10="urn:schemas-microsoft-com:office:word" xmlns:w="http://schemas.openxmlformats.org/wordprocessingml/2006/main" xmlns:w14="http://schemas.microsoft.com/office/word/2010/wordml" xmlns:w15="http://schemas.microsoft.com/office/word/2012/wordml" xmlns:w16cex="http://schemas.microsoft.com/office/word/2018/wordml/cex" xmlns:w16cid="http://schemas.microsoft.com/office/word/2016/wordml/cid" xmlns:w16="http://schemas.microsoft.com/office/word/2018/wordml" xmlns:w16se="http://schemas.microsoft.com/office/word/2015/wordml/symex" xmlns:wpg="http://schemas.microsoft.com/office/word/2010/wordprocessingGroup" xmlns:wpi="http://schemas.microsoft.com/office/word/2010/wordprocessingInk" xmlns:wne="http://schemas.microsoft.com/office/word/2006/wordml" xmlns:wps="http://schemas.microsoft.com/office/word/2010/wordprocessingShape" mc:Ignorable="w14 w15 w16se w16cid w16 w16cex wp14">
   <w:p>
     <w:pPr>
       <w:pStyle w:val="Chntrang"/>
@@ -1293,7 +1845,7 @@
 </file>
 
 <file path=word/footnotes.xml><?xml version="1.0" encoding="utf-8"?>
-<w:footnotes xmlns:wpc="http://schemas.microsoft.com/office/word/2010/wordprocessingCanvas" xmlns:cx="http://schemas.microsoft.com/office/drawing/2014/chartex" xmlns:cx1="http://schemas.microsoft.com/office/drawing/2015/9/8/chartex" xmlns:cx2="http://schemas.microsoft.com/office/drawing/2015/10/21/chartex" xmlns:cx3="http://schemas.microsoft.com/office/drawing/2016/5/9/chartex" xmlns:cx4="http://schemas.microsoft.com/office/drawing/2016/5/10/chartex" xmlns:cx5="http://schemas.microsoft.com/office/drawing/2016/5/11/chartex" xmlns:cx6="http://schemas.microsoft.com/office/drawing/2016/5/12/chartex" xmlns:cx7="http://schemas.microsoft.com/office/drawing/2016/5/13/chartex" xmlns:cx8="http://schemas.microsoft.com/office/drawing/2016/5/14/chartex" xmlns:mc="http://schemas.openxmlformats.org/markup-compatibility/2006" xmlns:aink="http://schemas.microsoft.com/office/drawing/2016/ink" xmlns:am3d="http://schemas.microsoft.com/office/drawing/2017/model3d" xmlns:o="urn:schemas-microsoft-com:office:office" xmlns:r="http://schemas.openxmlformats.org/officeDocument/2006/relationships" xmlns:m="http://schemas.openxmlformats.org/officeDocument/2006/math" xmlns:v="urn:schemas-microsoft-com:vml" xmlns:wp14="http://schemas.microsoft.com/office/word/2010/wordprocessingDrawing" xmlns:wp="http://schemas.openxmlformats.org/drawingml/2006/wordprocessingDrawing" xmlns:w10="urn:schemas-microsoft-com:office:word" xmlns:w="http://schemas.openxmlformats.org/wordprocessingml/2006/main" xmlns:w14="http://schemas.microsoft.com/office/word/2010/wordml" xmlns:w15="http://schemas.microsoft.com/office/word/2012/wordml" xmlns:w16cid="http://schemas.microsoft.com/office/word/2016/wordml/cid" xmlns:w16se="http://schemas.microsoft.com/office/word/2015/wordml/symex" xmlns:wpg="http://schemas.microsoft.com/office/word/2010/wordprocessingGroup" xmlns:wpi="http://schemas.microsoft.com/office/word/2010/wordprocessingInk" xmlns:wne="http://schemas.microsoft.com/office/word/2006/wordml" xmlns:wps="http://schemas.microsoft.com/office/word/2010/wordprocessingShape" mc:Ignorable="w14 w15 w16se w16cid wp14">
+<w:footnotes xmlns:wpc="http://schemas.microsoft.com/office/word/2010/wordprocessingCanvas" xmlns:cx="http://schemas.microsoft.com/office/drawing/2014/chartex" xmlns:cx1="http://schemas.microsoft.com/office/drawing/2015/9/8/chartex" xmlns:cx2="http://schemas.microsoft.com/office/drawing/2015/10/21/chartex" xmlns:cx3="http://schemas.microsoft.com/office/drawing/2016/5/9/chartex" xmlns:cx4="http://schemas.microsoft.com/office/drawing/2016/5/10/chartex" xmlns:cx5="http://schemas.microsoft.com/office/drawing/2016/5/11/chartex" xmlns:cx6="http://schemas.microsoft.com/office/drawing/2016/5/12/chartex" xmlns:cx7="http://schemas.microsoft.com/office/drawing/2016/5/13/chartex" xmlns:cx8="http://schemas.microsoft.com/office/drawing/2016/5/14/chartex" xmlns:mc="http://schemas.openxmlformats.org/markup-compatibility/2006" xmlns:aink="http://schemas.microsoft.com/office/drawing/2016/ink" xmlns:am3d="http://schemas.microsoft.com/office/drawing/2017/model3d" xmlns:o="urn:schemas-microsoft-com:office:office" xmlns:r="http://schemas.openxmlformats.org/officeDocument/2006/relationships" xmlns:m="http://schemas.openxmlformats.org/officeDocument/2006/math" xmlns:v="urn:schemas-microsoft-com:vml" xmlns:wp14="http://schemas.microsoft.com/office/word/2010/wordprocessingDrawing" xmlns:wp="http://schemas.openxmlformats.org/drawingml/2006/wordprocessingDrawing" xmlns:w10="urn:schemas-microsoft-com:office:word" xmlns:w="http://schemas.openxmlformats.org/wordprocessingml/2006/main" xmlns:w14="http://schemas.microsoft.com/office/word/2010/wordml" xmlns:w15="http://schemas.microsoft.com/office/word/2012/wordml" xmlns:w16cex="http://schemas.microsoft.com/office/word/2018/wordml/cex" xmlns:w16cid="http://schemas.microsoft.com/office/word/2016/wordml/cid" xmlns:w16="http://schemas.microsoft.com/office/word/2018/wordml" xmlns:w16se="http://schemas.microsoft.com/office/word/2015/wordml/symex" xmlns:wpg="http://schemas.microsoft.com/office/word/2010/wordprocessingGroup" xmlns:wpi="http://schemas.microsoft.com/office/word/2010/wordprocessingInk" xmlns:wne="http://schemas.microsoft.com/office/word/2006/wordml" xmlns:wps="http://schemas.microsoft.com/office/word/2010/wordprocessingShape" mc:Ignorable="w14 w15 w16se w16cid w16 w16cex wp14">
   <w:footnote w:type="separator" w:id="-1">
     <w:p>
       <w:r>
@@ -1312,7 +1864,7 @@
 </file>
 
 <file path=word/header1.xml><?xml version="1.0" encoding="utf-8"?>
-<w:hdr xmlns:wpc="http://schemas.microsoft.com/office/word/2010/wordprocessingCanvas" xmlns:cx="http://schemas.microsoft.com/office/drawing/2014/chartex" xmlns:cx1="http://schemas.microsoft.com/office/drawing/2015/9/8/chartex" xmlns:cx2="http://schemas.microsoft.com/office/drawing/2015/10/21/chartex" xmlns:cx3="http://schemas.microsoft.com/office/drawing/2016/5/9/chartex" xmlns:cx4="http://schemas.microsoft.com/office/drawing/2016/5/10/chartex" xmlns:cx5="http://schemas.microsoft.com/office/drawing/2016/5/11/chartex" xmlns:cx6="http://schemas.microsoft.com/office/drawing/2016/5/12/chartex" xmlns:cx7="http://schemas.microsoft.com/office/drawing/2016/5/13/chartex" xmlns:cx8="http://schemas.microsoft.com/office/drawing/2016/5/14/chartex" xmlns:mc="http://schemas.openxmlformats.org/markup-compatibility/2006" xmlns:aink="http://schemas.microsoft.com/office/drawing/2016/ink" xmlns:am3d="http://schemas.microsoft.com/office/drawing/2017/model3d" xmlns:o="urn:schemas-microsoft-com:office:office" xmlns:r="http://schemas.openxmlformats.org/officeDocument/2006/relationships" xmlns:m="http://schemas.openxmlformats.org/officeDocument/2006/math" xmlns:v="urn:schemas-microsoft-com:vml" xmlns:wp14="http://schemas.microsoft.com/office/word/2010/wordprocessingDrawing" xmlns:wp="http://schemas.openxmlformats.org/drawingml/2006/wordprocessingDrawing" xmlns:w10="urn:schemas-microsoft-com:office:word" xmlns:w="http://schemas.openxmlformats.org/wordprocessingml/2006/main" xmlns:w14="http://schemas.microsoft.com/office/word/2010/wordml" xmlns:w15="http://schemas.microsoft.com/office/word/2012/wordml" xmlns:w16cid="http://schemas.microsoft.com/office/word/2016/wordml/cid" xmlns:w16se="http://schemas.microsoft.com/office/word/2015/wordml/symex" xmlns:wpg="http://schemas.microsoft.com/office/word/2010/wordprocessingGroup" xmlns:wpi="http://schemas.microsoft.com/office/word/2010/wordprocessingInk" xmlns:wne="http://schemas.microsoft.com/office/word/2006/wordml" xmlns:wps="http://schemas.microsoft.com/office/word/2010/wordprocessingShape" mc:Ignorable="w14 w15 w16se w16cid wp14">
+<w:hdr xmlns:wpc="http://schemas.microsoft.com/office/word/2010/wordprocessingCanvas" xmlns:cx="http://schemas.microsoft.com/office/drawing/2014/chartex" xmlns:cx1="http://schemas.microsoft.com/office/drawing/2015/9/8/chartex" xmlns:cx2="http://schemas.microsoft.com/office/drawing/2015/10/21/chartex" xmlns:cx3="http://schemas.microsoft.com/office/drawing/2016/5/9/chartex" xmlns:cx4="http://schemas.microsoft.com/office/drawing/2016/5/10/chartex" xmlns:cx5="http://schemas.microsoft.com/office/drawing/2016/5/11/chartex" xmlns:cx6="http://schemas.microsoft.com/office/drawing/2016/5/12/chartex" xmlns:cx7="http://schemas.microsoft.com/office/drawing/2016/5/13/chartex" xmlns:cx8="http://schemas.microsoft.com/office/drawing/2016/5/14/chartex" xmlns:mc="http://schemas.openxmlformats.org/markup-compatibility/2006" xmlns:aink="http://schemas.microsoft.com/office/drawing/2016/ink" xmlns:am3d="http://schemas.microsoft.com/office/drawing/2017/model3d" xmlns:o="urn:schemas-microsoft-com:office:office" xmlns:r="http://schemas.openxmlformats.org/officeDocument/2006/relationships" xmlns:m="http://schemas.openxmlformats.org/officeDocument/2006/math" xmlns:v="urn:schemas-microsoft-com:vml" xmlns:wp14="http://schemas.microsoft.com/office/word/2010/wordprocessingDrawing" xmlns:wp="http://schemas.openxmlformats.org/drawingml/2006/wordprocessingDrawing" xmlns:w10="urn:schemas-microsoft-com:office:word" xmlns:w="http://schemas.openxmlformats.org/wordprocessingml/2006/main" xmlns:w14="http://schemas.microsoft.com/office/word/2010/wordml" xmlns:w15="http://schemas.microsoft.com/office/word/2012/wordml" xmlns:w16cex="http://schemas.microsoft.com/office/word/2018/wordml/cex" xmlns:w16cid="http://schemas.microsoft.com/office/word/2016/wordml/cid" xmlns:w16="http://schemas.microsoft.com/office/word/2018/wordml" xmlns:w16se="http://schemas.microsoft.com/office/word/2015/wordml/symex" xmlns:wpg="http://schemas.microsoft.com/office/word/2010/wordprocessingGroup" xmlns:wpi="http://schemas.microsoft.com/office/word/2010/wordprocessingInk" xmlns:wne="http://schemas.microsoft.com/office/word/2006/wordml" xmlns:wps="http://schemas.microsoft.com/office/word/2010/wordprocessingShape" mc:Ignorable="w14 w15 w16se w16cid w16 w16cex wp14">
   <w:p>
     <w:pPr>
       <w:pStyle w:val="utrang"/>
@@ -1322,17 +1874,21 @@
 </file>
 
 <file path=word/header2.xml><?xml version="1.0" encoding="utf-8"?>
-<w:hdr xmlns:wpc="http://schemas.microsoft.com/office/word/2010/wordprocessingCanvas" xmlns:cx="http://schemas.microsoft.com/office/drawing/2014/chartex" xmlns:cx1="http://schemas.microsoft.com/office/drawing/2015/9/8/chartex" xmlns:cx2="http://schemas.microsoft.com/office/drawing/2015/10/21/chartex" xmlns:cx3="http://schemas.microsoft.com/office/drawing/2016/5/9/chartex" xmlns:cx4="http://schemas.microsoft.com/office/drawing/2016/5/10/chartex" xmlns:cx5="http://schemas.microsoft.com/office/drawing/2016/5/11/chartex" xmlns:cx6="http://schemas.microsoft.com/office/drawing/2016/5/12/chartex" xmlns:cx7="http://schemas.microsoft.com/office/drawing/2016/5/13/chartex" xmlns:cx8="http://schemas.microsoft.com/office/drawing/2016/5/14/chartex" xmlns:mc="http://schemas.openxmlformats.org/markup-compatibility/2006" xmlns:aink="http://schemas.microsoft.com/office/drawing/2016/ink" xmlns:am3d="http://schemas.microsoft.com/office/drawing/2017/model3d" xmlns:o="urn:schemas-microsoft-com:office:office" xmlns:r="http://schemas.openxmlformats.org/officeDocument/2006/relationships" xmlns:m="http://schemas.openxmlformats.org/officeDocument/2006/math" xmlns:v="urn:schemas-microsoft-com:vml" xmlns:wp14="http://schemas.microsoft.com/office/word/2010/wordprocessingDrawing" xmlns:wp="http://schemas.openxmlformats.org/drawingml/2006/wordprocessingDrawing" xmlns:w10="urn:schemas-microsoft-com:office:word" xmlns:w="http://schemas.openxmlformats.org/wordprocessingml/2006/main" xmlns:w14="http://schemas.microsoft.com/office/word/2010/wordml" xmlns:w15="http://schemas.microsoft.com/office/word/2012/wordml" xmlns:w16cid="http://schemas.microsoft.com/office/word/2016/wordml/cid" xmlns:w16se="http://schemas.microsoft.com/office/word/2015/wordml/symex" xmlns:wpg="http://schemas.microsoft.com/office/word/2010/wordprocessingGroup" xmlns:wpi="http://schemas.microsoft.com/office/word/2010/wordprocessingInk" xmlns:wne="http://schemas.microsoft.com/office/word/2006/wordml" xmlns:wps="http://schemas.microsoft.com/office/word/2010/wordprocessingShape" mc:Ignorable="w14 w15 w16se w16cid wp14">
+<w:hdr xmlns:wpc="http://schemas.microsoft.com/office/word/2010/wordprocessingCanvas" xmlns:cx="http://schemas.microsoft.com/office/drawing/2014/chartex" xmlns:cx1="http://schemas.microsoft.com/office/drawing/2015/9/8/chartex" xmlns:cx2="http://schemas.microsoft.com/office/drawing/2015/10/21/chartex" xmlns:cx3="http://schemas.microsoft.com/office/drawing/2016/5/9/chartex" xmlns:cx4="http://schemas.microsoft.com/office/drawing/2016/5/10/chartex" xmlns:cx5="http://schemas.microsoft.com/office/drawing/2016/5/11/chartex" xmlns:cx6="http://schemas.microsoft.com/office/drawing/2016/5/12/chartex" xmlns:cx7="http://schemas.microsoft.com/office/drawing/2016/5/13/chartex" xmlns:cx8="http://schemas.microsoft.com/office/drawing/2016/5/14/chartex" xmlns:mc="http://schemas.openxmlformats.org/markup-compatibility/2006" xmlns:aink="http://schemas.microsoft.com/office/drawing/2016/ink" xmlns:am3d="http://schemas.microsoft.com/office/drawing/2017/model3d" xmlns:o="urn:schemas-microsoft-com:office:office" xmlns:r="http://schemas.openxmlformats.org/officeDocument/2006/relationships" xmlns:m="http://schemas.openxmlformats.org/officeDocument/2006/math" xmlns:v="urn:schemas-microsoft-com:vml" xmlns:wp14="http://schemas.microsoft.com/office/word/2010/wordprocessingDrawing" xmlns:wp="http://schemas.openxmlformats.org/drawingml/2006/wordprocessingDrawing" xmlns:w10="urn:schemas-microsoft-com:office:word" xmlns:w="http://schemas.openxmlformats.org/wordprocessingml/2006/main" xmlns:w14="http://schemas.microsoft.com/office/word/2010/wordml" xmlns:w15="http://schemas.microsoft.com/office/word/2012/wordml" xmlns:w16cex="http://schemas.microsoft.com/office/word/2018/wordml/cex" xmlns:w16cid="http://schemas.microsoft.com/office/word/2016/wordml/cid" xmlns:w16="http://schemas.microsoft.com/office/word/2018/wordml" xmlns:w16se="http://schemas.microsoft.com/office/word/2015/wordml/symex" xmlns:wpg="http://schemas.microsoft.com/office/word/2010/wordprocessingGroup" xmlns:wpi="http://schemas.microsoft.com/office/word/2010/wordprocessingInk" xmlns:wne="http://schemas.microsoft.com/office/word/2006/wordml" xmlns:wps="http://schemas.microsoft.com/office/word/2010/wordprocessingShape" mc:Ignorable="w14 w15 w16se w16cid w16 w16cex wp14">
   <w:p>
     <w:pPr>
       <w:pStyle w:val="utrang"/>
     </w:pPr>
+    <w:bookmarkStart w:id="53" w:name="_Hlk67752567"/>
+    <w:bookmarkStart w:id="54" w:name="_Hlk67752568"/>
+    <w:bookmarkEnd w:id="53"/>
+    <w:bookmarkEnd w:id="54"/>
   </w:p>
 </w:hdr>
 </file>
 
 <file path=word/header3.xml><?xml version="1.0" encoding="utf-8"?>
-<w:hdr xmlns:wpc="http://schemas.microsoft.com/office/word/2010/wordprocessingCanvas" xmlns:cx="http://schemas.microsoft.com/office/drawing/2014/chartex" xmlns:cx1="http://schemas.microsoft.com/office/drawing/2015/9/8/chartex" xmlns:cx2="http://schemas.microsoft.com/office/drawing/2015/10/21/chartex" xmlns:cx3="http://schemas.microsoft.com/office/drawing/2016/5/9/chartex" xmlns:cx4="http://schemas.microsoft.com/office/drawing/2016/5/10/chartex" xmlns:cx5="http://schemas.microsoft.com/office/drawing/2016/5/11/chartex" xmlns:cx6="http://schemas.microsoft.com/office/drawing/2016/5/12/chartex" xmlns:cx7="http://schemas.microsoft.com/office/drawing/2016/5/13/chartex" xmlns:cx8="http://schemas.microsoft.com/office/drawing/2016/5/14/chartex" xmlns:mc="http://schemas.openxmlformats.org/markup-compatibility/2006" xmlns:aink="http://schemas.microsoft.com/office/drawing/2016/ink" xmlns:am3d="http://schemas.microsoft.com/office/drawing/2017/model3d" xmlns:o="urn:schemas-microsoft-com:office:office" xmlns:r="http://schemas.openxmlformats.org/officeDocument/2006/relationships" xmlns:m="http://schemas.openxmlformats.org/officeDocument/2006/math" xmlns:v="urn:schemas-microsoft-com:vml" xmlns:wp14="http://schemas.microsoft.com/office/word/2010/wordprocessingDrawing" xmlns:wp="http://schemas.openxmlformats.org/drawingml/2006/wordprocessingDrawing" xmlns:w10="urn:schemas-microsoft-com:office:word" xmlns:w="http://schemas.openxmlformats.org/wordprocessingml/2006/main" xmlns:w14="http://schemas.microsoft.com/office/word/2010/wordml" xmlns:w15="http://schemas.microsoft.com/office/word/2012/wordml" xmlns:w16cid="http://schemas.microsoft.com/office/word/2016/wordml/cid" xmlns:w16se="http://schemas.microsoft.com/office/word/2015/wordml/symex" xmlns:wpg="http://schemas.microsoft.com/office/word/2010/wordprocessingGroup" xmlns:wpi="http://schemas.microsoft.com/office/word/2010/wordprocessingInk" xmlns:wne="http://schemas.microsoft.com/office/word/2006/wordml" xmlns:wps="http://schemas.microsoft.com/office/word/2010/wordprocessingShape" mc:Ignorable="w14 w15 w16se w16cid wp14">
+<w:hdr xmlns:wpc="http://schemas.microsoft.com/office/word/2010/wordprocessingCanvas" xmlns:cx="http://schemas.microsoft.com/office/drawing/2014/chartex" xmlns:cx1="http://schemas.microsoft.com/office/drawing/2015/9/8/chartex" xmlns:cx2="http://schemas.microsoft.com/office/drawing/2015/10/21/chartex" xmlns:cx3="http://schemas.microsoft.com/office/drawing/2016/5/9/chartex" xmlns:cx4="http://schemas.microsoft.com/office/drawing/2016/5/10/chartex" xmlns:cx5="http://schemas.microsoft.com/office/drawing/2016/5/11/chartex" xmlns:cx6="http://schemas.microsoft.com/office/drawing/2016/5/12/chartex" xmlns:cx7="http://schemas.microsoft.com/office/drawing/2016/5/13/chartex" xmlns:cx8="http://schemas.microsoft.com/office/drawing/2016/5/14/chartex" xmlns:mc="http://schemas.openxmlformats.org/markup-compatibility/2006" xmlns:aink="http://schemas.microsoft.com/office/drawing/2016/ink" xmlns:am3d="http://schemas.microsoft.com/office/drawing/2017/model3d" xmlns:o="urn:schemas-microsoft-com:office:office" xmlns:r="http://schemas.openxmlformats.org/officeDocument/2006/relationships" xmlns:m="http://schemas.openxmlformats.org/officeDocument/2006/math" xmlns:v="urn:schemas-microsoft-com:vml" xmlns:wp14="http://schemas.microsoft.com/office/word/2010/wordprocessingDrawing" xmlns:wp="http://schemas.openxmlformats.org/drawingml/2006/wordprocessingDrawing" xmlns:w10="urn:schemas-microsoft-com:office:word" xmlns:w="http://schemas.openxmlformats.org/wordprocessingml/2006/main" xmlns:w14="http://schemas.microsoft.com/office/word/2010/wordml" xmlns:w15="http://schemas.microsoft.com/office/word/2012/wordml" xmlns:w16cex="http://schemas.microsoft.com/office/word/2018/wordml/cex" xmlns:w16cid="http://schemas.microsoft.com/office/word/2016/wordml/cid" xmlns:w16="http://schemas.microsoft.com/office/word/2018/wordml" xmlns:w16se="http://schemas.microsoft.com/office/word/2015/wordml/symex" xmlns:wpg="http://schemas.microsoft.com/office/word/2010/wordprocessingGroup" xmlns:wpi="http://schemas.microsoft.com/office/word/2010/wordprocessingInk" xmlns:wne="http://schemas.microsoft.com/office/word/2006/wordml" xmlns:wps="http://schemas.microsoft.com/office/word/2010/wordprocessingShape" mc:Ignorable="w14 w15 w16se w16cid w16 w16cex wp14">
   <w:p>
     <w:pPr>
       <w:pStyle w:val="utrang"/>
@@ -1342,7 +1898,7 @@
 </file>
 
 <file path=word/styles.xml><?xml version="1.0" encoding="utf-8"?>
-<w:styles xmlns:mc="http://schemas.openxmlformats.org/markup-compatibility/2006" xmlns:r="http://schemas.openxmlformats.org/officeDocument/2006/relationships" xmlns:w="http://schemas.openxmlformats.org/wordprocessingml/2006/main" xmlns:w14="http://schemas.microsoft.com/office/word/2010/wordml" xmlns:w15="http://schemas.microsoft.com/office/word/2012/wordml" xmlns:w16cid="http://schemas.microsoft.com/office/word/2016/wordml/cid" xmlns:w16se="http://schemas.microsoft.com/office/word/2015/wordml/symex" mc:Ignorable="w14 w15 w16se w16cid">
+<w:styles xmlns:mc="http://schemas.openxmlformats.org/markup-compatibility/2006" xmlns:r="http://schemas.openxmlformats.org/officeDocument/2006/relationships" xmlns:w="http://schemas.openxmlformats.org/wordprocessingml/2006/main" xmlns:w14="http://schemas.microsoft.com/office/word/2010/wordml" xmlns:w15="http://schemas.microsoft.com/office/word/2012/wordml" xmlns:w16cex="http://schemas.microsoft.com/office/word/2018/wordml/cex" xmlns:w16cid="http://schemas.microsoft.com/office/word/2016/wordml/cid" xmlns:w16="http://schemas.microsoft.com/office/word/2018/wordml" xmlns:w16se="http://schemas.microsoft.com/office/word/2015/wordml/symex" mc:Ignorable="w14 w15 w16se w16cid w16 w16cex">
   <w:docDefaults>
     <w:rPrDefault>
       <w:rPr>
@@ -1354,7 +1910,7 @@
     </w:rPrDefault>
     <w:pPrDefault/>
   </w:docDefaults>
-  <w:latentStyles w:defLockedState="0" w:defUIPriority="99" w:defSemiHidden="0" w:defUnhideWhenUsed="0" w:defQFormat="0" w:count="375">
+  <w:latentStyles w:defLockedState="0" w:defUIPriority="99" w:defSemiHidden="0" w:defUnhideWhenUsed="0" w:defQFormat="0" w:count="376">
     <w:lsdException w:name="Normal" w:uiPriority="0" w:qFormat="1"/>
     <w:lsdException w:name="heading 1" w:uiPriority="9" w:qFormat="1"/>
     <w:lsdException w:name="heading 2" w:semiHidden="1" w:uiPriority="9" w:unhideWhenUsed="1" w:qFormat="1"/>
@@ -1730,6 +2286,7 @@
     <w:lsdException w:name="Smart Hyperlink" w:semiHidden="1" w:unhideWhenUsed="1"/>
     <w:lsdException w:name="Hashtag" w:semiHidden="1" w:unhideWhenUsed="1"/>
     <w:lsdException w:name="Unresolved Mention" w:semiHidden="1" w:unhideWhenUsed="1"/>
+    <w:lsdException w:name="Smart Link" w:semiHidden="1" w:unhideWhenUsed="1"/>
   </w:latentStyles>
   <w:style w:type="paragraph" w:default="1" w:styleId="Binhthng">
     <w:name w:val="Normal"/>

</xml_diff>